<commit_message>
Update 'Lab Micro Interface Release 1.0 Installation Guide' in 'Clinical/Laboratory: Universal Interface/5.2/'
</commit_message>
<xml_diff>
--- a/Clinical/Laboratory%3A Universal Interface/5.2/Lab Micro Interface Release 1.0 Installation Guide/lab_micro_interface_release_1_0_install_guide.docx
+++ b/Clinical/Laboratory%3A Universal Interface/5.2/Lab Micro Interface Release 1.0 Installation Guide/lab_micro_interface_release_1_0_install_guide.docx
@@ -17,27 +17,49 @@
       <w:bookmarkStart w:id="0" w:name="_Toc205632711"/>
       <w:bookmarkStart w:id="1" w:name="_GoBack"/>
       <w:bookmarkEnd w:id="1"/>
-      <w:proofErr w:type="spellStart"/>
       <w:r>
         <w:rPr>
           <w:sz w:val="36"/>
           <w:szCs w:val="36"/>
         </w:rPr>
-        <w:t>VistA</w:t>
-      </w:r>
-      <w:proofErr w:type="spellEnd"/>
-      <w:r>
+        <w:t>VistA Lab Enhancements – Microbiology</w:t>
+      </w:r>
+    </w:p>
+    <w:p>
+      <w:pPr>
+        <w:pStyle w:val="Title2"/>
+        <w:spacing w:before="0" w:after="0"/>
         <w:rPr>
           <w:sz w:val="36"/>
           <w:szCs w:val="36"/>
         </w:rPr>
-        <w:t xml:space="preserve"> Lab Enhancements – Microbiology</w:t>
+      </w:pPr>
+      <w:r>
+        <w:rPr>
+          <w:sz w:val="36"/>
+          <w:szCs w:val="36"/>
+        </w:rPr>
+        <w:t>Release</w:t>
+      </w:r>
+      <w:r>
+        <w:rPr>
+          <w:sz w:val="36"/>
+          <w:szCs w:val="36"/>
+        </w:rPr>
+        <w:t xml:space="preserve">: </w:t>
+      </w:r>
+      <w:r>
+        <w:rPr>
+          <w:sz w:val="36"/>
+          <w:szCs w:val="36"/>
+        </w:rPr>
+        <w:t xml:space="preserve">Lab Micro Interface Release 1.0 </w:t>
       </w:r>
     </w:p>
     <w:p>
       <w:pPr>
         <w:pStyle w:val="Title2"/>
-        <w:spacing w:before="0" w:after="0"/>
+        <w:spacing w:before="0" w:after="360"/>
         <w:rPr>
           <w:sz w:val="36"/>
           <w:szCs w:val="36"/>
@@ -48,56 +70,25 @@
           <w:sz w:val="36"/>
           <w:szCs w:val="36"/>
         </w:rPr>
-        <w:t>Release</w:t>
-      </w:r>
-      <w:r>
-        <w:rPr>
-          <w:sz w:val="36"/>
-          <w:szCs w:val="36"/>
-        </w:rPr>
-        <w:t xml:space="preserve">: </w:t>
-      </w:r>
-      <w:r>
-        <w:rPr>
-          <w:sz w:val="36"/>
-          <w:szCs w:val="36"/>
-        </w:rPr>
-        <w:t xml:space="preserve">Lab Micro Interface Release 1.0 </w:t>
+        <w:t>(combined build for LA*5.2*90 and LR*5.2*474)</w:t>
       </w:r>
     </w:p>
     <w:p>
       <w:pPr>
-        <w:pStyle w:val="Title2"/>
-        <w:spacing w:before="0" w:after="360"/>
-        <w:rPr>
-          <w:sz w:val="36"/>
-          <w:szCs w:val="36"/>
-        </w:rPr>
-      </w:pPr>
-      <w:r>
-        <w:rPr>
-          <w:sz w:val="36"/>
-          <w:szCs w:val="36"/>
-        </w:rPr>
-        <w:t>(combined build for LA*5.2*90 and LR*5.2*474)</w:t>
+        <w:pStyle w:val="Title"/>
+      </w:pPr>
+      <w:r>
+        <w:t xml:space="preserve">Deployment, </w:t>
+      </w:r>
+      <w:r>
+        <w:t xml:space="preserve">Installation, Back-out, and Rollback </w:t>
+      </w:r>
+      <w:r>
+        <w:t>Guide</w:t>
       </w:r>
     </w:p>
     <w:p>
       <w:pPr>
-        <w:pStyle w:val="Title"/>
-      </w:pPr>
-      <w:r>
-        <w:t xml:space="preserve">Deployment, </w:t>
-      </w:r>
-      <w:r>
-        <w:t xml:space="preserve">Installation, Back-out, and Rollback </w:t>
-      </w:r>
-      <w:r>
-        <w:t>Guide</w:t>
-      </w:r>
-    </w:p>
-    <w:p>
-      <w:pPr>
         <w:pStyle w:val="CoverTitleInstructions"/>
       </w:pPr>
       <w:r>
@@ -105,7 +96,7 @@
           <w:noProof/>
         </w:rPr>
         <w:drawing>
-          <wp:inline distT="0" distB="0" distL="0" distR="0" wp14:anchorId="5EC46A53" wp14:editId="302FD3C9">
+          <wp:inline distT="0" distB="0" distL="0" distR="0" wp14:anchorId="212A182B" wp14:editId="66EDEC01">
             <wp:extent cx="2171700" cy="2171700"/>
             <wp:effectExtent l="0" t="0" r="0" b="0"/>
             <wp:docPr id="1" name="Picture 1" descr="Department of Veterans Affairs official seal" title="Department of Veterans Affairs official seal"/>
@@ -179,7 +170,7 @@
           <w:color w:val="auto"/>
           <w:sz w:val="28"/>
         </w:rPr>
-        <w:t>January</w:t>
+        <w:t>Februar</w:t>
       </w:r>
       <w:r>
         <w:rPr>
@@ -189,7 +180,7 @@
           <w:color w:val="auto"/>
           <w:sz w:val="28"/>
         </w:rPr>
-        <w:t xml:space="preserve"> </w:t>
+        <w:t>y</w:t>
       </w:r>
       <w:r>
         <w:rPr>
@@ -199,6 +190,16 @@
           <w:color w:val="auto"/>
           <w:sz w:val="28"/>
         </w:rPr>
+        <w:t xml:space="preserve"> </w:t>
+      </w:r>
+      <w:r>
+        <w:rPr>
+          <w:rFonts w:ascii="Arial" w:hAnsi="Arial" w:cs="Arial"/>
+          <w:b/>
+          <w:i w:val="0"/>
+          <w:color w:val="auto"/>
+          <w:sz w:val="28"/>
+        </w:rPr>
         <w:t>2017</w:t>
       </w:r>
     </w:p>
@@ -214,7 +215,13 @@
         <w:rPr>
           <w:szCs w:val="28"/>
         </w:rPr>
-        <w:t>3.1</w:t>
+        <w:t>3.</w:t>
+      </w:r>
+      <w:r>
+        <w:rPr>
+          <w:szCs w:val="28"/>
+        </w:rPr>
+        <w:t>2</w:t>
       </w:r>
     </w:p>
     <w:p>
@@ -425,7 +432,7 @@
               <w:rPr>
                 <w:rFonts w:ascii="Times New Roman" w:hAnsi="Times New Roman" w:cs="Times New Roman"/>
               </w:rPr>
-              <w:t>01/10/2017</w:t>
+              <w:t>02/02/2017</w:t>
             </w:r>
           </w:p>
         </w:tc>
@@ -444,7 +451,7 @@
               <w:rPr>
                 <w:rFonts w:ascii="Times New Roman" w:hAnsi="Times New Roman" w:cs="Times New Roman"/>
               </w:rPr>
-              <w:t>3.1</w:t>
+              <w:t>3.2</w:t>
             </w:r>
           </w:p>
         </w:tc>
@@ -465,7 +472,7 @@
                 <w:i w:val="0"/>
                 <w:color w:val="auto"/>
               </w:rPr>
-              <w:t>Addition of version number for Data Innovation’s Instrument Manager.</w:t>
+              <w:t>Updates to Table 3.</w:t>
             </w:r>
           </w:p>
         </w:tc>
@@ -576,7 +583,7 @@
               <w:rPr>
                 <w:rFonts w:ascii="Times New Roman" w:hAnsi="Times New Roman" w:cs="Times New Roman"/>
               </w:rPr>
-              <w:t>01/06/2017</w:t>
+              <w:t>01/10/2017</w:t>
             </w:r>
           </w:p>
         </w:tc>
@@ -595,7 +602,7 @@
               <w:rPr>
                 <w:rFonts w:ascii="Times New Roman" w:hAnsi="Times New Roman" w:cs="Times New Roman"/>
               </w:rPr>
-              <w:t>3.0</w:t>
+              <w:t>3.1</w:t>
             </w:r>
           </w:p>
         </w:tc>
@@ -616,23 +623,7 @@
                 <w:i w:val="0"/>
                 <w:color w:val="auto"/>
               </w:rPr>
-              <w:t xml:space="preserve">Minor technical edits based on feedback from Michael Belschwinder and Claudette </w:t>
-            </w:r>
-            <w:proofErr w:type="spellStart"/>
-            <w:r>
-              <w:rPr>
-                <w:i w:val="0"/>
-                <w:color w:val="auto"/>
-              </w:rPr>
-              <w:t>Murch</w:t>
-            </w:r>
-            <w:proofErr w:type="spellEnd"/>
-            <w:r>
-              <w:rPr>
-                <w:i w:val="0"/>
-                <w:color w:val="auto"/>
-              </w:rPr>
-              <w:t xml:space="preserve"> of Enterprise Project Management Office.</w:t>
+              <w:t>Addition of version number for Data Innovation’s Instrument Manager.</w:t>
             </w:r>
           </w:p>
         </w:tc>
@@ -743,7 +734,7 @@
               <w:rPr>
                 <w:rFonts w:ascii="Times New Roman" w:hAnsi="Times New Roman" w:cs="Times New Roman"/>
               </w:rPr>
-              <w:t>01/05/2017</w:t>
+              <w:t>01/06/2017</w:t>
             </w:r>
           </w:p>
         </w:tc>
@@ -762,7 +753,7 @@
               <w:rPr>
                 <w:rFonts w:ascii="Times New Roman" w:hAnsi="Times New Roman" w:cs="Times New Roman"/>
               </w:rPr>
-              <w:t>2.9</w:t>
+              <w:t>3.0</w:t>
             </w:r>
           </w:p>
         </w:tc>
@@ -783,7 +774,7 @@
                 <w:i w:val="0"/>
                 <w:color w:val="auto"/>
               </w:rPr>
-              <w:t>Updated routine checksums in Table 5; addition of new examples for Figure 1. Figure 1 moved to Appendix. Removed section 5.2.1 Load Testing as not applicable. Captured install updated.</w:t>
+              <w:t>Minor technical edits based on feedback from Michael Belschwinder and Claudette Murch of Enterprise Project Management Office.</w:t>
             </w:r>
           </w:p>
         </w:tc>
@@ -894,7 +885,7 @@
               <w:rPr>
                 <w:rFonts w:ascii="Times New Roman" w:hAnsi="Times New Roman" w:cs="Times New Roman"/>
               </w:rPr>
-              <w:t>12/20/2016</w:t>
+              <w:t>01/05/2017</w:t>
             </w:r>
           </w:p>
         </w:tc>
@@ -913,7 +904,7 @@
               <w:rPr>
                 <w:rFonts w:ascii="Times New Roman" w:hAnsi="Times New Roman" w:cs="Times New Roman"/>
               </w:rPr>
-              <w:t>2.8</w:t>
+              <w:t>2.9</w:t>
             </w:r>
           </w:p>
         </w:tc>
@@ -934,7 +925,7 @@
                 <w:i w:val="0"/>
                 <w:color w:val="auto"/>
               </w:rPr>
-              <w:t>Removed LR*5.2*463 information.</w:t>
+              <w:t>Updated routine checksums in Table 5; addition of new examples for Figure 1. Figure 1 moved to Appendix. Removed section 5.2.1 Load Testing as not applicable. Captured install updated.</w:t>
             </w:r>
           </w:p>
         </w:tc>
@@ -1045,7 +1036,7 @@
               <w:rPr>
                 <w:rFonts w:ascii="Times New Roman" w:hAnsi="Times New Roman" w:cs="Times New Roman"/>
               </w:rPr>
-              <w:t>12/16/2016</w:t>
+              <w:t>12/20/2016</w:t>
             </w:r>
           </w:p>
         </w:tc>
@@ -1064,7 +1055,7 @@
               <w:rPr>
                 <w:rFonts w:ascii="Times New Roman" w:hAnsi="Times New Roman" w:cs="Times New Roman"/>
               </w:rPr>
-              <w:t>2.7</w:t>
+              <w:t>2.8</w:t>
             </w:r>
           </w:p>
         </w:tc>
@@ -1085,7 +1076,7 @@
                 <w:i w:val="0"/>
                 <w:color w:val="auto"/>
               </w:rPr>
-              <w:t xml:space="preserve">Updated figure 1 and document names in section 4.3. </w:t>
+              <w:t>Removed LR*5.2*463 information.</w:t>
             </w:r>
           </w:p>
         </w:tc>
@@ -1196,7 +1187,7 @@
               <w:rPr>
                 <w:rFonts w:ascii="Times New Roman" w:hAnsi="Times New Roman" w:cs="Times New Roman"/>
               </w:rPr>
-              <w:t>12/15/2016</w:t>
+              <w:t>12/16/2016</w:t>
             </w:r>
           </w:p>
         </w:tc>
@@ -1215,7 +1206,7 @@
               <w:rPr>
                 <w:rFonts w:ascii="Times New Roman" w:hAnsi="Times New Roman" w:cs="Times New Roman"/>
               </w:rPr>
-              <w:t>2.6</w:t>
+              <w:t>2.7</w:t>
             </w:r>
           </w:p>
         </w:tc>
@@ -1236,7 +1227,7 @@
                 <w:i w:val="0"/>
                 <w:color w:val="auto"/>
               </w:rPr>
-              <w:t>Reordered section 4.</w:t>
+              <w:t xml:space="preserve">Updated figure 1 and document names in section 4.3. </w:t>
             </w:r>
           </w:p>
         </w:tc>
@@ -1347,7 +1338,7 @@
               <w:rPr>
                 <w:rFonts w:ascii="Times New Roman" w:hAnsi="Times New Roman" w:cs="Times New Roman"/>
               </w:rPr>
-              <w:t>12/14/2016</w:t>
+              <w:t>12/15/2016</w:t>
             </w:r>
           </w:p>
         </w:tc>
@@ -1366,7 +1357,7 @@
               <w:rPr>
                 <w:rFonts w:ascii="Times New Roman" w:hAnsi="Times New Roman" w:cs="Times New Roman"/>
               </w:rPr>
-              <w:t>2.5</w:t>
+              <w:t>2.6</w:t>
             </w:r>
           </w:p>
         </w:tc>
@@ -1387,7 +1378,7 @@
                 <w:i w:val="0"/>
                 <w:color w:val="auto"/>
               </w:rPr>
-              <w:t>Removed IOC Test Site information per feedback from Enterprise Project Management Office.</w:t>
+              <w:t>Reordered section 4.</w:t>
             </w:r>
           </w:p>
         </w:tc>
@@ -1498,7 +1489,7 @@
               <w:rPr>
                 <w:rFonts w:ascii="Times New Roman" w:hAnsi="Times New Roman" w:cs="Times New Roman"/>
               </w:rPr>
-              <w:t>12/07/2016</w:t>
+              <w:t>12/14/2016</w:t>
             </w:r>
           </w:p>
         </w:tc>
@@ -1517,7 +1508,7 @@
               <w:rPr>
                 <w:rFonts w:ascii="Times New Roman" w:hAnsi="Times New Roman" w:cs="Times New Roman"/>
               </w:rPr>
-              <w:t>2.4</w:t>
+              <w:t>2.5</w:t>
             </w:r>
           </w:p>
         </w:tc>
@@ -1538,7 +1529,7 @@
                 <w:i w:val="0"/>
                 <w:color w:val="auto"/>
               </w:rPr>
-              <w:t>Addition of Appendix.</w:t>
+              <w:t>Removed IOC Test Site information per feedback from Enterprise Project Management Office.</w:t>
             </w:r>
           </w:p>
         </w:tc>
@@ -1649,7 +1640,7 @@
               <w:rPr>
                 <w:rFonts w:ascii="Times New Roman" w:hAnsi="Times New Roman" w:cs="Times New Roman"/>
               </w:rPr>
-              <w:t>12/05/2016</w:t>
+              <w:t>12/07/2016</w:t>
             </w:r>
           </w:p>
         </w:tc>
@@ -1668,7 +1659,7 @@
               <w:rPr>
                 <w:rFonts w:ascii="Times New Roman" w:hAnsi="Times New Roman" w:cs="Times New Roman"/>
               </w:rPr>
-              <w:t>2.3</w:t>
+              <w:t>2.4</w:t>
             </w:r>
           </w:p>
         </w:tc>
@@ -1689,7 +1680,7 @@
                 <w:i w:val="0"/>
                 <w:color w:val="auto"/>
               </w:rPr>
-              <w:t>Removed MMRS*1.0*4 related information.</w:t>
+              <w:t>Addition of Appendix.</w:t>
             </w:r>
           </w:p>
         </w:tc>
@@ -1800,7 +1791,7 @@
               <w:rPr>
                 <w:rFonts w:ascii="Times New Roman" w:hAnsi="Times New Roman" w:cs="Times New Roman"/>
               </w:rPr>
-              <w:t>11/30/2016</w:t>
+              <w:t>12/05/2016</w:t>
             </w:r>
           </w:p>
         </w:tc>
@@ -1819,7 +1810,7 @@
               <w:rPr>
                 <w:rFonts w:ascii="Times New Roman" w:hAnsi="Times New Roman" w:cs="Times New Roman"/>
               </w:rPr>
-              <w:t>2.2</w:t>
+              <w:t>2.3</w:t>
             </w:r>
           </w:p>
         </w:tc>
@@ -1840,7 +1831,7 @@
                 <w:i w:val="0"/>
                 <w:color w:val="auto"/>
               </w:rPr>
-              <w:t>Updated figure 1; examples provided by Randal Frommater.</w:t>
+              <w:t>Removed MMRS*1.0*4 related information.</w:t>
             </w:r>
           </w:p>
         </w:tc>
@@ -1951,8 +1942,7 @@
               <w:rPr>
                 <w:rFonts w:ascii="Times New Roman" w:hAnsi="Times New Roman" w:cs="Times New Roman"/>
               </w:rPr>
-              <w:lastRenderedPageBreak/>
-              <w:t>11/28/2016</w:t>
+              <w:t>11/30/2016</w:t>
             </w:r>
           </w:p>
         </w:tc>
@@ -1971,7 +1961,7 @@
               <w:rPr>
                 <w:rFonts w:ascii="Times New Roman" w:hAnsi="Times New Roman" w:cs="Times New Roman"/>
               </w:rPr>
-              <w:t>2.1</w:t>
+              <w:t>2.2</w:t>
             </w:r>
           </w:p>
         </w:tc>
@@ -1992,7 +1982,7 @@
                 <w:i w:val="0"/>
                 <w:color w:val="auto"/>
               </w:rPr>
-              <w:t>Addition of Lab Micro Interface Release 1.0 captured install.</w:t>
+              <w:t>Updated figure 1; examples provided by Randal Frommater.</w:t>
             </w:r>
           </w:p>
         </w:tc>
@@ -2103,7 +2093,8 @@
               <w:rPr>
                 <w:rFonts w:ascii="Times New Roman" w:hAnsi="Times New Roman" w:cs="Times New Roman"/>
               </w:rPr>
-              <w:t>11/07/2016</w:t>
+              <w:lastRenderedPageBreak/>
+              <w:t>11/28/2016</w:t>
             </w:r>
           </w:p>
         </w:tc>
@@ -2122,7 +2113,7 @@
               <w:rPr>
                 <w:rFonts w:ascii="Times New Roman" w:hAnsi="Times New Roman" w:cs="Times New Roman"/>
               </w:rPr>
-              <w:t>2.0</w:t>
+              <w:t>2.1</w:t>
             </w:r>
           </w:p>
         </w:tc>
@@ -2143,7 +2134,7 @@
                 <w:i w:val="0"/>
                 <w:color w:val="auto"/>
               </w:rPr>
-              <w:t>Incorporation of MMRS*1.0*4 captured install.</w:t>
+              <w:t>Addition of Lab Micro Interface Release 1.0 captured install.</w:t>
             </w:r>
           </w:p>
         </w:tc>
@@ -2254,7 +2245,7 @@
               <w:rPr>
                 <w:rFonts w:ascii="Times New Roman" w:hAnsi="Times New Roman" w:cs="Times New Roman"/>
               </w:rPr>
-              <w:t>11/02/2016</w:t>
+              <w:t>11/07/2016</w:t>
             </w:r>
           </w:p>
         </w:tc>
@@ -2273,7 +2264,7 @@
               <w:rPr>
                 <w:rFonts w:ascii="Times New Roman" w:hAnsi="Times New Roman" w:cs="Times New Roman"/>
               </w:rPr>
-              <w:t>1.9</w:t>
+              <w:t>2.0</w:t>
             </w:r>
           </w:p>
         </w:tc>
@@ -2294,7 +2285,7 @@
                 <w:i w:val="0"/>
                 <w:color w:val="auto"/>
               </w:rPr>
-              <w:t>Technical Edit provided by Enterprise Project Management Office; some verbiage updated.</w:t>
+              <w:t>Incorporation of MMRS*1.0*4 captured install.</w:t>
             </w:r>
           </w:p>
         </w:tc>
@@ -2405,7 +2396,7 @@
               <w:rPr>
                 <w:rFonts w:ascii="Times New Roman" w:hAnsi="Times New Roman" w:cs="Times New Roman"/>
               </w:rPr>
-              <w:t>09/21/2016</w:t>
+              <w:t>11/02/2016</w:t>
             </w:r>
           </w:p>
         </w:tc>
@@ -2424,7 +2415,7 @@
               <w:rPr>
                 <w:rFonts w:ascii="Times New Roman" w:hAnsi="Times New Roman" w:cs="Times New Roman"/>
               </w:rPr>
-              <w:t>1.8</w:t>
+              <w:t>1.9</w:t>
             </w:r>
           </w:p>
         </w:tc>
@@ -2445,7 +2436,7 @@
                 <w:i w:val="0"/>
                 <w:color w:val="auto"/>
               </w:rPr>
-              <w:t>Updated captured install in Appendix for MMRS.</w:t>
+              <w:t>Technical Edit provided by Enterprise Project Management Office; some verbiage updated.</w:t>
             </w:r>
           </w:p>
         </w:tc>
@@ -2556,7 +2547,7 @@
               <w:rPr>
                 <w:rFonts w:ascii="Times New Roman" w:hAnsi="Times New Roman" w:cs="Times New Roman"/>
               </w:rPr>
-              <w:t>09/20/2016</w:t>
+              <w:t>09/21/2016</w:t>
             </w:r>
           </w:p>
         </w:tc>
@@ -2575,7 +2566,7 @@
               <w:rPr>
                 <w:rFonts w:ascii="Times New Roman" w:hAnsi="Times New Roman" w:cs="Times New Roman"/>
               </w:rPr>
-              <w:t>1.7</w:t>
+              <w:t>1.8</w:t>
             </w:r>
           </w:p>
         </w:tc>
@@ -2596,7 +2587,7 @@
                 <w:i w:val="0"/>
                 <w:color w:val="auto"/>
               </w:rPr>
-              <w:t>Addition of post installation instructions and captured install example for MMRS.</w:t>
+              <w:t>Updated captured install in Appendix for MMRS.</w:t>
             </w:r>
           </w:p>
         </w:tc>
@@ -2707,7 +2698,7 @@
               <w:rPr>
                 <w:rFonts w:ascii="Times New Roman" w:hAnsi="Times New Roman" w:cs="Times New Roman"/>
               </w:rPr>
-              <w:t>09/18/2016</w:t>
+              <w:t>09/20/2016</w:t>
             </w:r>
           </w:p>
         </w:tc>
@@ -2726,7 +2717,7 @@
               <w:rPr>
                 <w:rFonts w:ascii="Times New Roman" w:hAnsi="Times New Roman" w:cs="Times New Roman"/>
               </w:rPr>
-              <w:t>1.6</w:t>
+              <w:t>1.7</w:t>
             </w:r>
           </w:p>
         </w:tc>
@@ -2747,7 +2738,7 @@
                 <w:i w:val="0"/>
                 <w:color w:val="auto"/>
               </w:rPr>
-              <w:t>Updated to include details for MMRS*1.0*4 and new patch LR*5.2*474.  Information pertaining to LA*5.2*90 updated.</w:t>
+              <w:t>Addition of post installation instructions and captured install example for MMRS.</w:t>
             </w:r>
           </w:p>
         </w:tc>
@@ -2858,7 +2849,7 @@
               <w:rPr>
                 <w:rFonts w:ascii="Times New Roman" w:hAnsi="Times New Roman" w:cs="Times New Roman"/>
               </w:rPr>
-              <w:t>09/10/2016</w:t>
+              <w:t>09/18/2016</w:t>
             </w:r>
           </w:p>
         </w:tc>
@@ -2877,7 +2868,7 @@
               <w:rPr>
                 <w:rFonts w:ascii="Times New Roman" w:hAnsi="Times New Roman" w:cs="Times New Roman"/>
               </w:rPr>
-              <w:t>1.5</w:t>
+              <w:t>1.6</w:t>
             </w:r>
           </w:p>
         </w:tc>
@@ -2898,7 +2889,7 @@
                 <w:i w:val="0"/>
                 <w:color w:val="auto"/>
               </w:rPr>
-              <w:t>Added preliminary information for patch LR*5.2*474.</w:t>
+              <w:t>Updated to include details for MMRS*1.0*4 and new patch LR*5.2*474.  Information pertaining to LA*5.2*90 updated.</w:t>
             </w:r>
           </w:p>
         </w:tc>
@@ -3009,7 +3000,7 @@
               <w:rPr>
                 <w:rFonts w:ascii="Times New Roman" w:hAnsi="Times New Roman" w:cs="Times New Roman"/>
               </w:rPr>
-              <w:t>08/25/2016</w:t>
+              <w:t>09/10/2016</w:t>
             </w:r>
           </w:p>
         </w:tc>
@@ -3028,7 +3019,7 @@
               <w:rPr>
                 <w:rFonts w:ascii="Times New Roman" w:hAnsi="Times New Roman" w:cs="Times New Roman"/>
               </w:rPr>
-              <w:t>1.4</w:t>
+              <w:t>1.5</w:t>
             </w:r>
           </w:p>
         </w:tc>
@@ -3049,7 +3040,7 @@
                 <w:i w:val="0"/>
                 <w:color w:val="auto"/>
               </w:rPr>
-              <w:t>Updated document to include MMRS and LA*5.2*90 patches.</w:t>
+              <w:t>Added preliminary information for patch LR*5.2*474.</w:t>
             </w:r>
           </w:p>
         </w:tc>
@@ -3160,7 +3151,7 @@
               <w:rPr>
                 <w:rFonts w:ascii="Times New Roman" w:hAnsi="Times New Roman" w:cs="Times New Roman"/>
               </w:rPr>
-              <w:t>05/05/2016</w:t>
+              <w:t>08/25/2016</w:t>
             </w:r>
           </w:p>
         </w:tc>
@@ -3179,7 +3170,7 @@
               <w:rPr>
                 <w:rFonts w:ascii="Times New Roman" w:hAnsi="Times New Roman" w:cs="Times New Roman"/>
               </w:rPr>
-              <w:t>1.3</w:t>
+              <w:t>1.4</w:t>
             </w:r>
           </w:p>
         </w:tc>
@@ -3200,7 +3191,7 @@
                 <w:i w:val="0"/>
                 <w:color w:val="auto"/>
               </w:rPr>
-              <w:t>Updated Build Name; completed formatting change to center table headings.</w:t>
+              <w:t>Updated document to include MMRS and LA*5.2*90 patches.</w:t>
             </w:r>
           </w:p>
         </w:tc>
@@ -3311,8 +3302,7 @@
               <w:rPr>
                 <w:rFonts w:ascii="Times New Roman" w:hAnsi="Times New Roman" w:cs="Times New Roman"/>
               </w:rPr>
-              <w:lastRenderedPageBreak/>
-              <w:t>05/01/2016</w:t>
+              <w:t>05/05/2016</w:t>
             </w:r>
           </w:p>
         </w:tc>
@@ -3331,7 +3321,7 @@
               <w:rPr>
                 <w:rFonts w:ascii="Times New Roman" w:hAnsi="Times New Roman" w:cs="Times New Roman"/>
               </w:rPr>
-              <w:t>1.2</w:t>
+              <w:t>1.3</w:t>
             </w:r>
           </w:p>
         </w:tc>
@@ -3352,7 +3342,7 @@
                 <w:i w:val="0"/>
                 <w:color w:val="auto"/>
               </w:rPr>
-              <w:t>Removed Workload code instructions; added notation regarding Workload codes. Replaced Captured Install with updated example Appendix A and TOC.</w:t>
+              <w:t>Updated Build Name; completed formatting change to center table headings.</w:t>
             </w:r>
           </w:p>
         </w:tc>
@@ -3463,7 +3453,8 @@
               <w:rPr>
                 <w:rFonts w:ascii="Times New Roman" w:hAnsi="Times New Roman" w:cs="Times New Roman"/>
               </w:rPr>
-              <w:t>03/17/2016</w:t>
+              <w:lastRenderedPageBreak/>
+              <w:t>05/01/2016</w:t>
             </w:r>
           </w:p>
         </w:tc>
@@ -3482,7 +3473,7 @@
               <w:rPr>
                 <w:rFonts w:ascii="Times New Roman" w:hAnsi="Times New Roman" w:cs="Times New Roman"/>
               </w:rPr>
-              <w:t>1.1</w:t>
+              <w:t>1.2</w:t>
             </w:r>
           </w:p>
         </w:tc>
@@ -3503,7 +3494,7 @@
                 <w:i w:val="0"/>
                 <w:color w:val="auto"/>
               </w:rPr>
-              <w:t>Updated Section 5. Back-out Procedure.</w:t>
+              <w:t>Removed Workload code instructions; added notation regarding Workload codes. Replaced Captured Install with updated example Appendix A and TOC.</w:t>
             </w:r>
           </w:p>
         </w:tc>
@@ -3614,6 +3605,157 @@
               <w:rPr>
                 <w:rFonts w:ascii="Times New Roman" w:hAnsi="Times New Roman" w:cs="Times New Roman"/>
               </w:rPr>
+              <w:t>03/17/2016</w:t>
+            </w:r>
+          </w:p>
+        </w:tc>
+        <w:tc>
+          <w:tcPr>
+            <w:tcW w:w="691" w:type="pct"/>
+          </w:tcPr>
+          <w:p>
+            <w:pPr>
+              <w:pStyle w:val="TableText"/>
+              <w:rPr>
+                <w:rFonts w:ascii="Times New Roman" w:hAnsi="Times New Roman" w:cs="Times New Roman"/>
+              </w:rPr>
+            </w:pPr>
+            <w:r>
+              <w:rPr>
+                <w:rFonts w:ascii="Times New Roman" w:hAnsi="Times New Roman" w:cs="Times New Roman"/>
+              </w:rPr>
+              <w:t>1.1</w:t>
+            </w:r>
+          </w:p>
+        </w:tc>
+        <w:tc>
+          <w:tcPr>
+            <w:tcW w:w="1157" w:type="pct"/>
+          </w:tcPr>
+          <w:p>
+            <w:pPr>
+              <w:pStyle w:val="InstructionalTable"/>
+              <w:rPr>
+                <w:i w:val="0"/>
+                <w:color w:val="auto"/>
+              </w:rPr>
+            </w:pPr>
+            <w:r>
+              <w:rPr>
+                <w:i w:val="0"/>
+                <w:color w:val="auto"/>
+              </w:rPr>
+              <w:t>Updated Section 5. Back-out Procedure.</w:t>
+            </w:r>
+          </w:p>
+        </w:tc>
+        <w:tc>
+          <w:tcPr>
+            <w:tcW w:w="1423" w:type="pct"/>
+          </w:tcPr>
+          <w:p>
+            <w:pPr>
+              <w:pStyle w:val="InstructionalTable"/>
+              <w:rPr>
+                <w:i w:val="0"/>
+                <w:color w:val="auto"/>
+                <w:szCs w:val="22"/>
+              </w:rPr>
+            </w:pPr>
+            <w:r>
+              <w:rPr>
+                <w:i w:val="0"/>
+                <w:color w:val="auto"/>
+                <w:szCs w:val="22"/>
+              </w:rPr>
+              <w:t xml:space="preserve">Elizabeth </w:t>
+            </w:r>
+            <w:r>
+              <w:rPr>
+                <w:i w:val="0"/>
+                <w:color w:val="auto"/>
+                <w:szCs w:val="22"/>
+              </w:rPr>
+              <w:t xml:space="preserve">A. </w:t>
+            </w:r>
+            <w:r>
+              <w:rPr>
+                <w:i w:val="0"/>
+                <w:color w:val="auto"/>
+                <w:szCs w:val="22"/>
+              </w:rPr>
+              <w:t>Van Blargan</w:t>
+            </w:r>
+            <w:r>
+              <w:rPr>
+                <w:i w:val="0"/>
+                <w:color w:val="auto"/>
+                <w:szCs w:val="22"/>
+              </w:rPr>
+              <w:t>/</w:t>
+            </w:r>
+          </w:p>
+          <w:p>
+            <w:pPr>
+              <w:pStyle w:val="InstructionalTable"/>
+              <w:rPr>
+                <w:i w:val="0"/>
+                <w:color w:val="auto"/>
+                <w:szCs w:val="22"/>
+              </w:rPr>
+            </w:pPr>
+            <w:r>
+              <w:rPr>
+                <w:i w:val="0"/>
+                <w:color w:val="auto"/>
+              </w:rPr>
+              <w:t>Senior Technical Writer</w:t>
+            </w:r>
+          </w:p>
+        </w:tc>
+        <w:tc>
+          <w:tcPr>
+            <w:tcW w:w="1077" w:type="pct"/>
+          </w:tcPr>
+          <w:p>
+            <w:pPr>
+              <w:pStyle w:val="InstructionalTable"/>
+              <w:rPr>
+                <w:i w:val="0"/>
+                <w:color w:val="auto"/>
+                <w:szCs w:val="22"/>
+              </w:rPr>
+            </w:pPr>
+            <w:r>
+              <w:rPr>
+                <w:i w:val="0"/>
+                <w:color w:val="auto"/>
+                <w:szCs w:val="22"/>
+              </w:rPr>
+              <w:t>Creative Business Solutions, Inc.</w:t>
+            </w:r>
+          </w:p>
+        </w:tc>
+      </w:tr>
+      <w:tr>
+        <w:trPr>
+          <w:cantSplit/>
+        </w:trPr>
+        <w:tc>
+          <w:tcPr>
+            <w:tcW w:w="652" w:type="pct"/>
+          </w:tcPr>
+          <w:p>
+            <w:pPr>
+              <w:pStyle w:val="TableText"/>
+              <w:rPr>
+                <w:rFonts w:ascii="Times New Roman" w:hAnsi="Times New Roman" w:cs="Times New Roman"/>
+              </w:rPr>
+            </w:pPr>
+            <w:r>
+              <w:rPr>
+                <w:rFonts w:ascii="Times New Roman" w:hAnsi="Times New Roman" w:cs="Times New Roman"/>
+              </w:rPr>
               <w:t>03/02/2016</w:t>
             </w:r>
           </w:p>
@@ -6216,7 +6358,7 @@
           <w:sz w:val="22"/>
           <w:szCs w:val="22"/>
         </w:rPr>
-        <w:t>6</w:t>
+        <w:t>7</w:t>
       </w:r>
       <w:r>
         <w:rPr>
@@ -6962,7 +7104,7 @@
           <w:sz w:val="22"/>
           <w:szCs w:val="22"/>
         </w:rPr>
-        <w:t>9</w:t>
+        <w:t>10</w:t>
       </w:r>
       <w:r>
         <w:rPr>
@@ -7068,7 +7210,7 @@
           <w:sz w:val="22"/>
           <w:szCs w:val="22"/>
         </w:rPr>
-        <w:t>9</w:t>
+        <w:t>10</w:t>
       </w:r>
       <w:r>
         <w:rPr>
@@ -7814,7 +7956,7 @@
           <w:sz w:val="22"/>
           <w:szCs w:val="22"/>
         </w:rPr>
-        <w:t>10</w:t>
+        <w:t>11</w:t>
       </w:r>
       <w:r>
         <w:rPr>
@@ -7911,7 +8053,7 @@
           <w:sz w:val="22"/>
           <w:szCs w:val="22"/>
         </w:rPr>
-        <w:t>11</w:t>
+        <w:t>12</w:t>
       </w:r>
       <w:r>
         <w:rPr>
@@ -7999,7 +8141,7 @@
           <w:sz w:val="22"/>
           <w:szCs w:val="22"/>
         </w:rPr>
-        <w:t>18</w:t>
+        <w:t>19</w:t>
       </w:r>
       <w:r>
         <w:rPr>
@@ -8172,7 +8314,7 @@
             <w:sz w:val="22"/>
             <w:szCs w:val="22"/>
           </w:rPr>
-          <w:t>11</w:t>
+          <w:t>12</w:t>
         </w:r>
         <w:r>
           <w:rPr>
@@ -8276,7 +8418,7 @@
             <w:sz w:val="22"/>
             <w:szCs w:val="22"/>
           </w:rPr>
-          <w:t>18</w:t>
+          <w:t>19</w:t>
         </w:r>
         <w:r>
           <w:rPr>
@@ -8956,19 +9098,11 @@
         </w:rPr>
         <w:t xml:space="preserve">the </w:t>
       </w:r>
-      <w:proofErr w:type="spellStart"/>
       <w:r>
         <w:rPr>
           <w:sz w:val="24"/>
         </w:rPr>
-        <w:t>VistA</w:t>
-      </w:r>
-      <w:proofErr w:type="spellEnd"/>
-      <w:r>
-        <w:rPr>
-          <w:sz w:val="24"/>
-        </w:rPr>
-        <w:t xml:space="preserve"> Lab Enhancements </w:t>
+        <w:t xml:space="preserve">VistA Lab Enhancements </w:t>
       </w:r>
       <w:r>
         <w:rPr>
@@ -9136,15 +9270,7 @@
         <w:t>nstruments</w:t>
       </w:r>
       <w:r>
-        <w:t xml:space="preserve"> with the </w:t>
-      </w:r>
-      <w:proofErr w:type="spellStart"/>
-      <w:r>
-        <w:t>VistA</w:t>
-      </w:r>
-      <w:proofErr w:type="spellEnd"/>
-      <w:r>
-        <w:t xml:space="preserve"> Laboratory Universal Interface (UI) through middleware or a generic instrument manager.</w:t>
+        <w:t xml:space="preserve"> with the VistA Laboratory Universal Interface (UI) through middleware or a generic instrument manager.</w:t>
       </w:r>
     </w:p>
     <w:p>
@@ -9978,21 +10104,7 @@
         <w:rPr>
           <w:sz w:val="24"/>
         </w:rPr>
-        <w:t xml:space="preserve">ecurity controls will be inherited from </w:t>
-      </w:r>
-      <w:proofErr w:type="spellStart"/>
-      <w:r>
-        <w:rPr>
-          <w:sz w:val="24"/>
-        </w:rPr>
-        <w:t>VistA</w:t>
-      </w:r>
-      <w:proofErr w:type="spellEnd"/>
-      <w:r>
-        <w:rPr>
-          <w:sz w:val="24"/>
-        </w:rPr>
-        <w:t xml:space="preserve"> and therefore will be fully compliant with National Institute of Standards and Technology (NIST) controls and in compliance with Directive 6500.</w:t>
+        <w:t>ecurity controls will be inherited from VistA and therefore will be fully compliant with National Institute of Standards and Technology (NIST) controls and in compliance with Directive 6500.</w:t>
       </w:r>
       <w:r>
         <w:rPr>
@@ -10433,21 +10545,7 @@
         <w:rPr>
           <w:szCs w:val="24"/>
         </w:rPr>
-        <w:t xml:space="preserve">In </w:t>
-      </w:r>
-      <w:proofErr w:type="spellStart"/>
-      <w:r>
-        <w:rPr>
-          <w:szCs w:val="24"/>
-        </w:rPr>
-        <w:t>VistA</w:t>
-      </w:r>
-      <w:proofErr w:type="spellEnd"/>
-      <w:r>
-        <w:rPr>
-          <w:szCs w:val="24"/>
-        </w:rPr>
-        <w:t xml:space="preserve">, </w:t>
+        <w:t xml:space="preserve">In VistA, </w:t>
       </w:r>
       <w:r>
         <w:rPr>
@@ -11903,39 +12001,7 @@
           <w:color w:val="000000"/>
           <w:sz w:val="24"/>
         </w:rPr>
-        <w:t xml:space="preserve">The Microbiology (Micro) Initiative is a collaborative solution between the </w:t>
-      </w:r>
-      <w:proofErr w:type="spellStart"/>
-      <w:r>
-        <w:rPr>
-          <w:color w:val="000000"/>
-          <w:sz w:val="24"/>
-        </w:rPr>
-        <w:t>VistA</w:t>
-      </w:r>
-      <w:proofErr w:type="spellEnd"/>
-      <w:r>
-        <w:rPr>
-          <w:color w:val="000000"/>
-          <w:sz w:val="24"/>
-        </w:rPr>
-        <w:t xml:space="preserve"> Laboratory Enhancement (VLE) Team and Clinical Laboratory personnel. This solution provides Micro Laboratory Technologists a system that integrates with the existing </w:t>
-      </w:r>
-      <w:proofErr w:type="spellStart"/>
-      <w:r>
-        <w:rPr>
-          <w:color w:val="000000"/>
-          <w:sz w:val="24"/>
-        </w:rPr>
-        <w:t>VistA</w:t>
-      </w:r>
-      <w:proofErr w:type="spellEnd"/>
-      <w:r>
-        <w:rPr>
-          <w:color w:val="000000"/>
-          <w:sz w:val="24"/>
-        </w:rPr>
-        <w:t xml:space="preserve"> Microbiology system. </w:t>
+        <w:t xml:space="preserve">The Microbiology (Micro) Initiative is a collaborative solution between the VistA Laboratory Enhancement (VLE) Team and Clinical Laboratory personnel. This solution provides Micro Laboratory Technologists a system that integrates with the existing VistA Microbiology system. </w:t>
       </w:r>
     </w:p>
     <w:p>
@@ -12073,14 +12139,27 @@
       <w:r>
         <w:t xml:space="preserve">Table </w:t>
       </w:r>
-      <w:fldSimple w:instr=" SEQ Table \* ARABIC ">
-        <w:r>
-          <w:rPr>
-            <w:noProof/>
-          </w:rPr>
-          <w:t>2</w:t>
-        </w:r>
-      </w:fldSimple>
+      <w:r>
+        <w:fldChar w:fldCharType="begin"/>
+      </w:r>
+      <w:r>
+        <w:instrText xml:space="preserve"> SEQ Table \* ARABIC </w:instrText>
+      </w:r>
+      <w:r>
+        <w:fldChar w:fldCharType="separate"/>
+      </w:r>
+      <w:r>
+        <w:rPr>
+          <w:noProof/>
+        </w:rPr>
+        <w:t>2</w:t>
+      </w:r>
+      <w:r>
+        <w:rPr>
+          <w:noProof/>
+        </w:rPr>
+        <w:fldChar w:fldCharType="end"/>
+      </w:r>
       <w:r>
         <w:t>: Site Preparation</w:t>
       </w:r>
@@ -12455,21 +12534,7 @@
               <w:rPr>
                 <w:szCs w:val="22"/>
               </w:rPr>
-              <w:t xml:space="preserve">Sites using a </w:t>
-            </w:r>
-            <w:proofErr w:type="spellStart"/>
-            <w:r>
-              <w:rPr>
-                <w:szCs w:val="22"/>
-              </w:rPr>
-              <w:t>VistA</w:t>
-            </w:r>
-            <w:proofErr w:type="spellEnd"/>
-            <w:r>
-              <w:rPr>
-                <w:szCs w:val="22"/>
-              </w:rPr>
-              <w:t xml:space="preserve"> Micro currently</w:t>
+              <w:t>Sites using a VistA Micro currently</w:t>
             </w:r>
             <w:r>
               <w:rPr>
@@ -12712,14 +12777,27 @@
         <w:lastRenderedPageBreak/>
         <w:t xml:space="preserve">Table </w:t>
       </w:r>
-      <w:fldSimple w:instr=" SEQ Table \* ARABIC ">
-        <w:r>
-          <w:rPr>
-            <w:noProof/>
-          </w:rPr>
-          <w:t>3</w:t>
-        </w:r>
-      </w:fldSimple>
+      <w:r>
+        <w:fldChar w:fldCharType="begin"/>
+      </w:r>
+      <w:r>
+        <w:instrText xml:space="preserve"> SEQ Table \* ARABIC </w:instrText>
+      </w:r>
+      <w:r>
+        <w:fldChar w:fldCharType="separate"/>
+      </w:r>
+      <w:r>
+        <w:rPr>
+          <w:noProof/>
+        </w:rPr>
+        <w:t>3</w:t>
+      </w:r>
+      <w:r>
+        <w:rPr>
+          <w:noProof/>
+        </w:rPr>
+        <w:fldChar w:fldCharType="end"/>
+      </w:r>
       <w:r>
         <w:t>:</w:t>
       </w:r>
@@ -12885,6 +12963,7 @@
                 <w:ilvl w:val="0"/>
                 <w:numId w:val="21"/>
               </w:numPr>
+              <w:spacing w:after="120"/>
               <w:jc w:val="left"/>
               <w:rPr>
                 <w:rFonts w:ascii="Times New Roman" w:hAnsi="Times New Roman" w:cs="Times New Roman"/>
@@ -13002,7 +13081,20 @@
                 <w:b/>
                 <w:sz w:val="24"/>
               </w:rPr>
-              <w:t xml:space="preserve"> (IM) version 18 or greater.</w:t>
+              <w:t xml:space="preserve"> (IM) version </w:t>
+            </w:r>
+            <w:r>
+              <w:rPr>
+                <w:b/>
+              </w:rPr>
+              <w:t>8.13.03</w:t>
+            </w:r>
+            <w:r>
+              <w:rPr>
+                <w:b/>
+                <w:sz w:val="24"/>
+              </w:rPr>
+              <w:t xml:space="preserve"> or greater.</w:t>
             </w:r>
           </w:p>
         </w:tc>
@@ -13052,7 +13144,134 @@
               <w:rPr>
                 <w:sz w:val="24"/>
               </w:rPr>
-              <w:t>version 18 or greater of the IM for the utilization of the full functionality in the Lab Micro Interface Release 1.0 build.</w:t>
+              <w:t xml:space="preserve">version </w:t>
+            </w:r>
+            <w:r>
+              <w:t>8.13.03</w:t>
+            </w:r>
+            <w:r>
+              <w:rPr>
+                <w:b/>
+                <w:sz w:val="24"/>
+              </w:rPr>
+              <w:t xml:space="preserve"> </w:t>
+            </w:r>
+            <w:r>
+              <w:rPr>
+                <w:sz w:val="24"/>
+              </w:rPr>
+              <w:t>or greater of the IM for the utilization of the full functionality in the Lab Micro Interface Release 1.0 build.</w:t>
+            </w:r>
+          </w:p>
+        </w:tc>
+      </w:tr>
+      <w:tr>
+        <w:tc>
+          <w:tcPr>
+            <w:tcW w:w="3728" w:type="dxa"/>
+          </w:tcPr>
+          <w:p>
+            <w:pPr>
+              <w:autoSpaceDE w:val="0"/>
+              <w:autoSpaceDN w:val="0"/>
+              <w:adjustRightInd w:val="0"/>
+              <w:spacing w:after="120"/>
+              <w:rPr>
+                <w:b/>
+                <w:sz w:val="24"/>
+              </w:rPr>
+            </w:pPr>
+            <w:r>
+              <w:rPr>
+                <w:b/>
+                <w:sz w:val="24"/>
+              </w:rPr>
+              <w:t xml:space="preserve">VA Hybrid </w:t>
+            </w:r>
+            <w:r>
+              <w:rPr>
+                <w:b/>
+                <w:sz w:val="24"/>
+              </w:rPr>
+              <w:t>Health Level Seven (</w:t>
+            </w:r>
+            <w:r>
+              <w:rPr>
+                <w:b/>
+                <w:sz w:val="24"/>
+              </w:rPr>
+              <w:t>HL7</w:t>
+            </w:r>
+            <w:r>
+              <w:rPr>
+                <w:b/>
+                <w:sz w:val="24"/>
+              </w:rPr>
+              <w:t>)</w:t>
+            </w:r>
+            <w:r>
+              <w:rPr>
+                <w:b/>
+                <w:sz w:val="24"/>
+              </w:rPr>
+              <w:t xml:space="preserve"> driver v8.00.0018 or</w:t>
+            </w:r>
+            <w:r>
+              <w:rPr>
+                <w:b/>
+                <w:sz w:val="24"/>
+              </w:rPr>
+              <w:t xml:space="preserve"> greater.</w:t>
+            </w:r>
+          </w:p>
+        </w:tc>
+        <w:tc>
+          <w:tcPr>
+            <w:tcW w:w="1483" w:type="dxa"/>
+          </w:tcPr>
+          <w:p>
+            <w:pPr>
+              <w:keepNext/>
+              <w:keepLines/>
+              <w:spacing w:after="60"/>
+              <w:rPr>
+                <w:bCs/>
+                <w:sz w:val="24"/>
+              </w:rPr>
+            </w:pPr>
+            <w:r>
+              <w:rPr>
+                <w:bCs/>
+                <w:sz w:val="24"/>
+              </w:rPr>
+              <w:t>Not applicable.</w:t>
+            </w:r>
+          </w:p>
+        </w:tc>
+        <w:tc>
+          <w:tcPr>
+            <w:tcW w:w="4234" w:type="dxa"/>
+          </w:tcPr>
+          <w:p>
+            <w:pPr>
+              <w:keepNext/>
+              <w:keepLines/>
+              <w:spacing w:after="60"/>
+              <w:rPr>
+                <w:sz w:val="24"/>
+              </w:rPr>
+            </w:pPr>
+            <w:r>
+              <w:rPr>
+                <w:sz w:val="24"/>
+              </w:rPr>
+              <w:t>Local OI&amp;T staff will provide the assistance needed to ensure that the users have the latest</w:t>
+            </w:r>
+            <w:r>
+              <w:rPr>
+                <w:sz w:val="24"/>
+              </w:rPr>
+              <w:t xml:space="preserve"> HL7 driver.</w:t>
             </w:r>
           </w:p>
         </w:tc>
@@ -13375,6 +13594,7 @@
         <w:rPr>
           <w:sz w:val="24"/>
         </w:rPr>
+        <w:lastRenderedPageBreak/>
         <w:t>Shutting down all LA7UI logical links and any other HL7 process (HLZTCP or HLLP processes) to prevent the processing of result messages from the IM.</w:t>
       </w:r>
     </w:p>
@@ -13398,7 +13618,6 @@
       <w:bookmarkStart w:id="57" w:name="_Toc469570398"/>
       <w:bookmarkStart w:id="58" w:name="_Toc471470074"/>
       <w:r>
-        <w:lastRenderedPageBreak/>
         <w:t>Estimated Timing</w:t>
       </w:r>
       <w:bookmarkEnd w:id="52"/>
@@ -13682,14 +13901,27 @@
       <w:r>
         <w:t xml:space="preserve">Table </w:t>
       </w:r>
-      <w:fldSimple w:instr=" SEQ Table \* ARABIC ">
-        <w:r>
-          <w:rPr>
-            <w:noProof/>
-          </w:rPr>
-          <w:t>4</w:t>
-        </w:r>
-      </w:fldSimple>
+      <w:r>
+        <w:fldChar w:fldCharType="begin"/>
+      </w:r>
+      <w:r>
+        <w:instrText xml:space="preserve"> SEQ Table \* ARABIC </w:instrText>
+      </w:r>
+      <w:r>
+        <w:fldChar w:fldCharType="separate"/>
+      </w:r>
+      <w:r>
+        <w:rPr>
+          <w:noProof/>
+        </w:rPr>
+        <w:t>4</w:t>
+      </w:r>
+      <w:r>
+        <w:rPr>
+          <w:noProof/>
+        </w:rPr>
+        <w:fldChar w:fldCharType="end"/>
+      </w:r>
       <w:r>
         <w:t>: Files for Retrieval</w:t>
       </w:r>
@@ -13944,14 +14176,12 @@
                 <w:sz w:val="24"/>
               </w:rPr>
             </w:pPr>
-            <w:proofErr w:type="spellStart"/>
             <w:r>
               <w:rPr>
                 <w:sz w:val="24"/>
               </w:rPr>
               <w:t>Technical_Manual</w:t>
             </w:r>
-            <w:proofErr w:type="spellEnd"/>
           </w:p>
           <w:p>
             <w:pPr>
@@ -13979,14 +14209,12 @@
                 <w:sz w:val="24"/>
               </w:rPr>
             </w:pPr>
-            <w:proofErr w:type="spellStart"/>
             <w:r>
               <w:rPr>
                 <w:sz w:val="24"/>
               </w:rPr>
               <w:t>User_Guide</w:t>
             </w:r>
-            <w:proofErr w:type="spellEnd"/>
           </w:p>
           <w:p>
             <w:pPr>
@@ -14005,44 +14233,8 @@
               <w:rPr>
                 <w:sz w:val="24"/>
               </w:rPr>
-              <w:t xml:space="preserve">VLE </w:t>
-            </w:r>
-            <w:proofErr w:type="spellStart"/>
-            <w:r>
-              <w:rPr>
-                <w:sz w:val="24"/>
-              </w:rPr>
-              <w:t>Micro_Deployment_Installation_Roll</w:t>
-            </w:r>
-            <w:proofErr w:type="spellEnd"/>
-            <w:r>
-              <w:rPr>
-                <w:sz w:val="24"/>
-              </w:rPr>
-              <w:t xml:space="preserve"> </w:t>
-            </w:r>
-            <w:proofErr w:type="spellStart"/>
-            <w:r>
-              <w:rPr>
-                <w:sz w:val="24"/>
-              </w:rPr>
-              <w:t>Back_Back</w:t>
-            </w:r>
-            <w:proofErr w:type="spellEnd"/>
-            <w:r>
-              <w:rPr>
-                <w:sz w:val="24"/>
-              </w:rPr>
-              <w:t xml:space="preserve"> </w:t>
-            </w:r>
-            <w:proofErr w:type="spellStart"/>
-            <w:r>
-              <w:rPr>
-                <w:sz w:val="24"/>
-              </w:rPr>
-              <w:t>Out_Guide</w:t>
-            </w:r>
-            <w:proofErr w:type="spellEnd"/>
+              <w:t>VLE Micro_Deployment_Installation_Roll Back_Back Out_Guide</w:t>
+            </w:r>
           </w:p>
           <w:p>
             <w:pPr>
@@ -14084,6 +14276,7 @@
       </w:pPr>
       <w:bookmarkStart w:id="75" w:name="_Toc471470078"/>
       <w:r>
+        <w:lastRenderedPageBreak/>
         <w:t>Access Requirements and Skills Needed for the Installation</w:t>
       </w:r>
       <w:bookmarkEnd w:id="75"/>
@@ -14121,13 +14314,8 @@
         </w:numPr>
         <w:spacing w:before="60" w:after="0"/>
       </w:pPr>
-      <w:proofErr w:type="spellStart"/>
-      <w:r>
-        <w:t>VistA</w:t>
-      </w:r>
-      <w:proofErr w:type="spellEnd"/>
-      <w:r>
-        <w:t xml:space="preserve"> computing environment</w:t>
+      <w:r>
+        <w:t>VistA computing environment</w:t>
       </w:r>
     </w:p>
     <w:p>
@@ -14140,15 +14328,7 @@
         <w:spacing w:before="60" w:after="0"/>
       </w:pPr>
       <w:r>
-        <w:t xml:space="preserve">VA </w:t>
-      </w:r>
-      <w:proofErr w:type="spellStart"/>
-      <w:r>
-        <w:t>FileMan</w:t>
-      </w:r>
-      <w:proofErr w:type="spellEnd"/>
-      <w:r>
-        <w:t xml:space="preserve"> data structures and terminology</w:t>
+        <w:t>VA FileMan data structures and terminology</w:t>
       </w:r>
     </w:p>
     <w:p>
@@ -14161,7 +14341,6 @@
         <w:spacing w:before="60" w:after="0"/>
       </w:pPr>
       <w:r>
-        <w:lastRenderedPageBreak/>
         <w:t>Microsoft Windows</w:t>
       </w:r>
     </w:p>
@@ -14308,14 +14487,27 @@
       <w:r>
         <w:t xml:space="preserve">Table </w:t>
       </w:r>
-      <w:fldSimple w:instr=" SEQ Table \* ARABIC ">
-        <w:r>
-          <w:rPr>
-            <w:noProof/>
-          </w:rPr>
-          <w:t>5</w:t>
-        </w:r>
-      </w:fldSimple>
+      <w:r>
+        <w:fldChar w:fldCharType="begin"/>
+      </w:r>
+      <w:r>
+        <w:instrText xml:space="preserve"> SEQ Table \* ARABIC </w:instrText>
+      </w:r>
+      <w:r>
+        <w:fldChar w:fldCharType="separate"/>
+      </w:r>
+      <w:r>
+        <w:rPr>
+          <w:noProof/>
+        </w:rPr>
+        <w:t>5</w:t>
+      </w:r>
+      <w:r>
+        <w:rPr>
+          <w:noProof/>
+        </w:rPr>
+        <w:fldChar w:fldCharType="end"/>
+      </w:r>
       <w:r>
         <w:t>:</w:t>
       </w:r>
@@ -15719,6 +15911,7 @@
                 <w:sz w:val="22"/>
                 <w:szCs w:val="22"/>
               </w:rPr>
+              <w:lastRenderedPageBreak/>
               <w:t>9</w:t>
             </w:r>
           </w:p>
@@ -15957,23 +16150,7 @@
                 <w:rFonts w:ascii="Courier New" w:hAnsi="Courier New" w:cs="Courier New"/>
                 <w:szCs w:val="22"/>
               </w:rPr>
-              <w:t>LA7VHLU</w:t>
-            </w:r>
-            <w:proofErr w:type="gramStart"/>
-            <w:r>
-              <w:rPr>
-                <w:rFonts w:ascii="Courier New" w:hAnsi="Courier New" w:cs="Courier New"/>
-                <w:szCs w:val="22"/>
-              </w:rPr>
-              <w:t>6  Calculated</w:t>
-            </w:r>
-            <w:proofErr w:type="gramEnd"/>
-            <w:r>
-              <w:rPr>
-                <w:rFonts w:ascii="Courier New" w:hAnsi="Courier New" w:cs="Courier New"/>
-                <w:szCs w:val="22"/>
-              </w:rPr>
-              <w:t xml:space="preserve">   58736241</w:t>
+              <w:t>LA7VHLU6  Calculated   58736241</w:t>
             </w:r>
           </w:p>
           <w:p>
@@ -15991,37 +16168,21 @@
                 <w:rFonts w:ascii="Courier New" w:hAnsi="Courier New" w:cs="Courier New"/>
                 <w:szCs w:val="22"/>
               </w:rPr>
-              <w:t>LA7VIN2</w:t>
-            </w:r>
-            <w:proofErr w:type="gramStart"/>
+              <w:t xml:space="preserve">LA7VIN2A </w:t>
+            </w:r>
             <w:r>
               <w:rPr>
                 <w:rFonts w:ascii="Courier New" w:hAnsi="Courier New" w:cs="Courier New"/>
                 <w:szCs w:val="22"/>
               </w:rPr>
-              <w:t xml:space="preserve">A </w:t>
+              <w:t xml:space="preserve"> </w:t>
             </w:r>
             <w:r>
               <w:rPr>
                 <w:rFonts w:ascii="Courier New" w:hAnsi="Courier New" w:cs="Courier New"/>
                 <w:szCs w:val="22"/>
               </w:rPr>
-              <w:t xml:space="preserve"> </w:t>
-            </w:r>
-            <w:r>
-              <w:rPr>
-                <w:rFonts w:ascii="Courier New" w:hAnsi="Courier New" w:cs="Courier New"/>
-                <w:szCs w:val="22"/>
-              </w:rPr>
-              <w:t>Calculated</w:t>
-            </w:r>
-            <w:proofErr w:type="gramEnd"/>
-            <w:r>
-              <w:rPr>
-                <w:rFonts w:ascii="Courier New" w:hAnsi="Courier New" w:cs="Courier New"/>
-                <w:szCs w:val="22"/>
-              </w:rPr>
-              <w:t xml:space="preserve"> </w:t>
+              <w:t xml:space="preserve">Calculated </w:t>
             </w:r>
             <w:r>
               <w:rPr>
@@ -16099,23 +16260,7 @@
                 <w:rFonts w:ascii="Courier New" w:hAnsi="Courier New" w:cs="Courier New"/>
                 <w:szCs w:val="22"/>
               </w:rPr>
-              <w:t>LA7VIN7</w:t>
-            </w:r>
-            <w:proofErr w:type="gramStart"/>
-            <w:r>
-              <w:rPr>
-                <w:rFonts w:ascii="Courier New" w:hAnsi="Courier New" w:cs="Courier New"/>
-                <w:szCs w:val="22"/>
-              </w:rPr>
-              <w:t>A  Calculated</w:t>
-            </w:r>
-            <w:proofErr w:type="gramEnd"/>
-            <w:r>
-              <w:rPr>
-                <w:rFonts w:ascii="Courier New" w:hAnsi="Courier New" w:cs="Courier New"/>
-                <w:szCs w:val="22"/>
-              </w:rPr>
-              <w:t xml:space="preserve">   61187996</w:t>
+              <w:t>LA7VIN7A  Calculated   61187996</w:t>
             </w:r>
           </w:p>
           <w:p>
@@ -16133,23 +16278,7 @@
                 <w:rFonts w:ascii="Courier New" w:hAnsi="Courier New" w:cs="Courier New"/>
                 <w:szCs w:val="22"/>
               </w:rPr>
-              <w:t>LA7VIN7</w:t>
-            </w:r>
-            <w:proofErr w:type="gramStart"/>
-            <w:r>
-              <w:rPr>
-                <w:rFonts w:ascii="Courier New" w:hAnsi="Courier New" w:cs="Courier New"/>
-                <w:szCs w:val="22"/>
-              </w:rPr>
-              <w:t>B  Calculated</w:t>
-            </w:r>
-            <w:proofErr w:type="gramEnd"/>
-            <w:r>
-              <w:rPr>
-                <w:rFonts w:ascii="Courier New" w:hAnsi="Courier New" w:cs="Courier New"/>
-                <w:szCs w:val="22"/>
-              </w:rPr>
-              <w:t xml:space="preserve">   65792075</w:t>
+              <w:t>LA7VIN7B  Calculated   65792075</w:t>
             </w:r>
           </w:p>
           <w:p>
@@ -16321,23 +16450,7 @@
                 <w:rFonts w:ascii="Courier New" w:hAnsi="Courier New" w:cs="Courier New"/>
                 <w:szCs w:val="22"/>
               </w:rPr>
-              <w:t>LRMIEDZ</w:t>
-            </w:r>
-            <w:proofErr w:type="gramStart"/>
-            <w:r>
-              <w:rPr>
-                <w:rFonts w:ascii="Courier New" w:hAnsi="Courier New" w:cs="Courier New"/>
-                <w:szCs w:val="22"/>
-              </w:rPr>
-              <w:t>2  Calculated</w:t>
-            </w:r>
-            <w:proofErr w:type="gramEnd"/>
-            <w:r>
-              <w:rPr>
-                <w:rFonts w:ascii="Courier New" w:hAnsi="Courier New" w:cs="Courier New"/>
-                <w:szCs w:val="22"/>
-              </w:rPr>
-              <w:t xml:space="preserve">   72283385</w:t>
+              <w:t>LRMIEDZ2  Calculated   72283385</w:t>
             </w:r>
           </w:p>
           <w:p>
@@ -16405,23 +16518,7 @@
                 <w:rFonts w:ascii="Courier New" w:hAnsi="Courier New" w:cs="Courier New"/>
                 <w:szCs w:val="22"/>
               </w:rPr>
-              <w:t>LRVRMI2</w:t>
-            </w:r>
-            <w:proofErr w:type="gramStart"/>
-            <w:r>
-              <w:rPr>
-                <w:rFonts w:ascii="Courier New" w:hAnsi="Courier New" w:cs="Courier New"/>
-                <w:szCs w:val="22"/>
-              </w:rPr>
-              <w:t>A  Calculated</w:t>
-            </w:r>
-            <w:proofErr w:type="gramEnd"/>
-            <w:r>
-              <w:rPr>
-                <w:rFonts w:ascii="Courier New" w:hAnsi="Courier New" w:cs="Courier New"/>
-                <w:szCs w:val="22"/>
-              </w:rPr>
-              <w:t xml:space="preserve">   78602425</w:t>
+              <w:t>LRVRMI2A  Calculated   78602425</w:t>
             </w:r>
           </w:p>
           <w:p>
@@ -16475,23 +16572,7 @@
                 <w:rFonts w:ascii="Courier New" w:hAnsi="Courier New" w:cs="Courier New"/>
                 <w:szCs w:val="22"/>
               </w:rPr>
-              <w:t>LRVRMI4</w:t>
-            </w:r>
-            <w:proofErr w:type="gramStart"/>
-            <w:r>
-              <w:rPr>
-                <w:rFonts w:ascii="Courier New" w:hAnsi="Courier New" w:cs="Courier New"/>
-                <w:szCs w:val="22"/>
-              </w:rPr>
-              <w:t>A  Calculated</w:t>
-            </w:r>
-            <w:proofErr w:type="gramEnd"/>
-            <w:r>
-              <w:rPr>
-                <w:rFonts w:ascii="Courier New" w:hAnsi="Courier New" w:cs="Courier New"/>
-                <w:szCs w:val="22"/>
-              </w:rPr>
-              <w:t xml:space="preserve">   96471289</w:t>
+              <w:t>LRVRMI4A  Calculated   96471289</w:t>
             </w:r>
           </w:p>
         </w:tc>
@@ -18549,6 +18630,7 @@
                 <w:sz w:val="22"/>
                 <w:szCs w:val="22"/>
               </w:rPr>
+              <w:lastRenderedPageBreak/>
               <w:t>23</w:t>
             </w:r>
           </w:p>
@@ -19188,7 +19270,6 @@
                 <w:sz w:val="22"/>
                 <w:szCs w:val="22"/>
               </w:rPr>
-              <w:lastRenderedPageBreak/>
               <w:t>27</w:t>
             </w:r>
           </w:p>
@@ -19977,23 +20058,10 @@
         <w:t xml:space="preserve">from the </w:t>
       </w:r>
       <w:r>
-        <w:t xml:space="preserve">“backup” </w:t>
-      </w:r>
-      <w:proofErr w:type="spellStart"/>
-      <w:r>
-        <w:t>MailMan</w:t>
-      </w:r>
-      <w:proofErr w:type="spellEnd"/>
-      <w:r>
-        <w:t xml:space="preserve"> message that was generated.  However, the KIDS installation process does not perform a restore of other </w:t>
-      </w:r>
-      <w:proofErr w:type="spellStart"/>
-      <w:r>
-        <w:t>VistA</w:t>
-      </w:r>
-      <w:proofErr w:type="spellEnd"/>
-      <w:r>
-        <w:t xml:space="preserve"> components</w:t>
+        <w:t xml:space="preserve">“backup” MailMan message that was generated.  However, the KIDS installation process does not perform a restore of other </w:t>
+      </w:r>
+      <w:r>
+        <w:t>VistA components</w:t>
       </w:r>
       <w:r>
         <w:t>,</w:t>
@@ -20117,6 +20185,7 @@
         </w:numPr>
       </w:pPr>
       <w:r>
+        <w:lastRenderedPageBreak/>
         <w:t>Non-recoverable software error.</w:t>
       </w:r>
     </w:p>
@@ -20216,7 +20285,6 @@
       </w:pPr>
       <w:bookmarkStart w:id="85" w:name="_Toc471470087"/>
       <w:r>
-        <w:lastRenderedPageBreak/>
         <w:t>Back-Out</w:t>
       </w:r>
       <w:r>
@@ -20471,6 +20539,7 @@
       </w:pPr>
       <w:bookmarkStart w:id="91" w:name="_Toc471470093"/>
       <w:r>
+        <w:lastRenderedPageBreak/>
         <w:t>Rollback Procedure</w:t>
       </w:r>
       <w:bookmarkEnd w:id="91"/>
@@ -20605,14 +20674,7 @@
         <w:rPr>
           <w:sz w:val="24"/>
         </w:rPr>
-        <w:t xml:space="preserve">for the BD </w:t>
-      </w:r>
-      <w:proofErr w:type="spellStart"/>
-      <w:r>
-        <w:rPr>
-          <w:sz w:val="24"/>
-        </w:rPr>
-        <w:t>EpiCenter</w:t>
+        <w:t>for the BD EpiCenter</w:t>
       </w:r>
       <w:r>
         <w:rPr>
@@ -20621,14 +20683,12 @@
         </w:rPr>
         <w:t>TM</w:t>
       </w:r>
-      <w:proofErr w:type="spellEnd"/>
       <w:r>
         <w:rPr>
           <w:sz w:val="24"/>
         </w:rPr>
         <w:t xml:space="preserve"> and </w:t>
       </w:r>
-      <w:proofErr w:type="spellStart"/>
       <w:r>
         <w:rPr>
           <w:rStyle w:val="Strong"/>
@@ -20637,7 +20697,6 @@
         </w:rPr>
         <w:t>bioMérieux</w:t>
       </w:r>
-      <w:proofErr w:type="spellEnd"/>
       <w:r>
         <w:rPr>
           <w:sz w:val="24"/>
@@ -20655,14 +20714,7 @@
         <w:rPr>
           <w:sz w:val="24"/>
         </w:rPr>
-        <w:t xml:space="preserve"> software and the BD </w:t>
-      </w:r>
-      <w:proofErr w:type="spellStart"/>
-      <w:r>
-        <w:rPr>
-          <w:sz w:val="24"/>
-        </w:rPr>
-        <w:t>Bactec</w:t>
+        <w:t xml:space="preserve"> software and the BD Bactec</w:t>
       </w:r>
       <w:r>
         <w:rPr>
@@ -20671,21 +20723,12 @@
         </w:rPr>
         <w:t>TM</w:t>
       </w:r>
-      <w:proofErr w:type="spellEnd"/>
       <w:r>
         <w:rPr>
           <w:sz w:val="24"/>
         </w:rPr>
-        <w:t xml:space="preserve">, Dade </w:t>
-      </w:r>
-      <w:proofErr w:type="spellStart"/>
-      <w:r>
-        <w:rPr>
-          <w:sz w:val="24"/>
-        </w:rPr>
-        <w:t>MicroScan</w:t>
-      </w:r>
-      <w:proofErr w:type="spellEnd"/>
+        <w:t>, Dade MicroScan</w:t>
+      </w:r>
       <w:r>
         <w:rPr>
           <w:sz w:val="24"/>
@@ -20699,7 +20742,6 @@
         </w:rPr>
         <w:t xml:space="preserve">, and </w:t>
       </w:r>
-      <w:proofErr w:type="spellStart"/>
       <w:r>
         <w:rPr>
           <w:rStyle w:val="Strong"/>
@@ -20708,7 +20750,6 @@
         </w:rPr>
         <w:t>bioMérieux</w:t>
       </w:r>
-      <w:proofErr w:type="spellEnd"/>
       <w:r>
         <w:rPr>
           <w:rStyle w:val="Strong"/>
@@ -20716,7 +20757,6 @@
         </w:rPr>
         <w:t xml:space="preserve"> </w:t>
       </w:r>
-      <w:proofErr w:type="spellStart"/>
       <w:r>
         <w:rPr>
           <w:sz w:val="24"/>
@@ -20730,7 +20770,6 @@
         </w:rPr>
         <w:t>TM</w:t>
       </w:r>
-      <w:proofErr w:type="spellEnd"/>
       <w:r>
         <w:rPr>
           <w:sz w:val="24"/>
@@ -20793,14 +20832,27 @@
       <w:r>
         <w:t xml:space="preserve">Figure </w:t>
       </w:r>
-      <w:fldSimple w:instr=" SEQ Figure \* ARABIC ">
-        <w:r>
-          <w:rPr>
-            <w:noProof/>
-          </w:rPr>
-          <w:t>1</w:t>
-        </w:r>
-      </w:fldSimple>
+      <w:r>
+        <w:fldChar w:fldCharType="begin"/>
+      </w:r>
+      <w:r>
+        <w:instrText xml:space="preserve"> SEQ Figure \* ARABIC </w:instrText>
+      </w:r>
+      <w:r>
+        <w:fldChar w:fldCharType="separate"/>
+      </w:r>
+      <w:r>
+        <w:rPr>
+          <w:noProof/>
+        </w:rPr>
+        <w:t>1</w:t>
+      </w:r>
+      <w:r>
+        <w:rPr>
+          <w:noProof/>
+        </w:rPr>
+        <w:fldChar w:fldCharType="end"/>
+      </w:r>
       <w:r>
         <w:t>: Examples of Auto Instrument File</w:t>
       </w:r>
@@ -21281,25 +21333,7 @@
                 <w:sz w:val="20"/>
                 <w:szCs w:val="20"/>
               </w:rPr>
-              <w:t xml:space="preserve">  TYPE: </w:t>
-            </w:r>
-            <w:proofErr w:type="gramStart"/>
-            <w:r>
-              <w:rPr>
-                <w:rFonts w:ascii="r_ansi" w:hAnsi="r_ansi" w:cs="r_ansi"/>
-                <w:sz w:val="20"/>
-                <w:szCs w:val="20"/>
-              </w:rPr>
-              <w:t>TRAY,CUP</w:t>
-            </w:r>
-            <w:proofErr w:type="gramEnd"/>
-            <w:r>
-              <w:rPr>
-                <w:rFonts w:ascii="r_ansi" w:hAnsi="r_ansi" w:cs="r_ansi"/>
-                <w:sz w:val="20"/>
-                <w:szCs w:val="20"/>
-              </w:rPr>
-              <w:t xml:space="preserve">                        CUPS PER TRAY: 10</w:t>
+              <w:t xml:space="preserve">  TYPE: TRAY,CUP                        CUPS PER TRAY: 10</w:t>
             </w:r>
           </w:p>
           <w:p>
@@ -21379,25 +21413,7 @@
                 <w:sz w:val="20"/>
                 <w:szCs w:val="20"/>
               </w:rPr>
-              <w:t xml:space="preserve">  UID VERIFICATION: ANY ACCESSION </w:t>
-            </w:r>
-            <w:proofErr w:type="gramStart"/>
-            <w:r>
-              <w:rPr>
-                <w:rFonts w:ascii="r_ansi" w:hAnsi="r_ansi" w:cs="r_ansi"/>
-                <w:sz w:val="20"/>
-                <w:szCs w:val="20"/>
-              </w:rPr>
-              <w:t>AREA  STORE</w:t>
-            </w:r>
-            <w:proofErr w:type="gramEnd"/>
-            <w:r>
-              <w:rPr>
-                <w:rFonts w:ascii="r_ansi" w:hAnsi="r_ansi" w:cs="r_ansi"/>
-                <w:sz w:val="20"/>
-                <w:szCs w:val="20"/>
-              </w:rPr>
-              <w:t xml:space="preserve"> DUPLICATE COMMENTS: NO</w:t>
+              <w:t xml:space="preserve">  UID VERIFICATION: ANY ACCESSION AREA  STORE DUPLICATE COMMENTS: NO</w:t>
             </w:r>
           </w:p>
           <w:p>
@@ -21517,25 +21533,7 @@
                 <w:sz w:val="20"/>
                 <w:szCs w:val="20"/>
               </w:rPr>
-              <w:t xml:space="preserve">  UID VERIFICATION: ANY ACCESSION </w:t>
-            </w:r>
-            <w:proofErr w:type="gramStart"/>
-            <w:r>
-              <w:rPr>
-                <w:rFonts w:ascii="r_ansi" w:hAnsi="r_ansi" w:cs="r_ansi"/>
-                <w:sz w:val="20"/>
-                <w:szCs w:val="20"/>
-              </w:rPr>
-              <w:t>AREA  DEFAULT</w:t>
-            </w:r>
-            <w:proofErr w:type="gramEnd"/>
-            <w:r>
-              <w:rPr>
-                <w:rFonts w:ascii="r_ansi" w:hAnsi="r_ansi" w:cs="r_ansi"/>
-                <w:sz w:val="20"/>
-                <w:szCs w:val="20"/>
-              </w:rPr>
-              <w:t xml:space="preserve"> REFERENCE LABORATORY: TAMPA VAMC</w:t>
+              <w:t xml:space="preserve">  UID VERIFICATION: ANY ACCESSION AREA  DEFAULT REFERENCE LABORATORY: TAMPA VAMC</w:t>
             </w:r>
           </w:p>
           <w:p>
@@ -22022,25 +22020,7 @@
                 <w:sz w:val="20"/>
                 <w:szCs w:val="20"/>
               </w:rPr>
-              <w:t xml:space="preserve">  UI TEST CODE: o2-Final Organism </w:t>
-            </w:r>
-            <w:proofErr w:type="gramStart"/>
-            <w:r>
-              <w:rPr>
-                <w:rFonts w:ascii="r_ansi" w:hAnsi="r_ansi" w:cs="r_ansi"/>
-                <w:sz w:val="20"/>
-                <w:szCs w:val="20"/>
-              </w:rPr>
-              <w:t>Name  ACCEPT</w:t>
-            </w:r>
-            <w:proofErr w:type="gramEnd"/>
-            <w:r>
-              <w:rPr>
-                <w:rFonts w:ascii="r_ansi" w:hAnsi="r_ansi" w:cs="r_ansi"/>
-                <w:sz w:val="20"/>
-                <w:szCs w:val="20"/>
-              </w:rPr>
-              <w:t xml:space="preserve"> RESULTS FOR THIS TEST: YES</w:t>
+              <w:t xml:space="preserve">  UI TEST CODE: o2-Final Organism Name  ACCEPT RESULTS FOR THIS TEST: YES</w:t>
             </w:r>
           </w:p>
           <w:p>
@@ -22354,25 +22334,7 @@
                 <w:sz w:val="20"/>
                 <w:szCs w:val="20"/>
               </w:rPr>
-              <w:t xml:space="preserve">  UID VERIFICATION: ANY ACCESSION </w:t>
-            </w:r>
-            <w:proofErr w:type="gramStart"/>
-            <w:r>
-              <w:rPr>
-                <w:rFonts w:ascii="r_ansi" w:hAnsi="r_ansi" w:cs="r_ansi"/>
-                <w:sz w:val="20"/>
-                <w:szCs w:val="20"/>
-              </w:rPr>
-              <w:t>AREA  STORE</w:t>
-            </w:r>
-            <w:proofErr w:type="gramEnd"/>
-            <w:r>
-              <w:rPr>
-                <w:rFonts w:ascii="r_ansi" w:hAnsi="r_ansi" w:cs="r_ansi"/>
-                <w:sz w:val="20"/>
-                <w:szCs w:val="20"/>
-              </w:rPr>
-              <w:t xml:space="preserve"> DUPLICATE COMMENTS: NO</w:t>
+              <w:t xml:space="preserve">  UID VERIFICATION: ANY ACCESSION AREA  STORE DUPLICATE COMMENTS: NO</w:t>
             </w:r>
           </w:p>
           <w:p>
@@ -23145,25 +23107,7 @@
                 <w:sz w:val="20"/>
                 <w:szCs w:val="20"/>
               </w:rPr>
-              <w:t xml:space="preserve">  UID VERIFICATION: ANY ACCESSION </w:t>
-            </w:r>
-            <w:proofErr w:type="gramStart"/>
-            <w:r>
-              <w:rPr>
-                <w:rFonts w:ascii="r_ansi" w:hAnsi="r_ansi" w:cs="r_ansi"/>
-                <w:sz w:val="20"/>
-                <w:szCs w:val="20"/>
-              </w:rPr>
-              <w:t>AREA  STORE</w:t>
-            </w:r>
-            <w:proofErr w:type="gramEnd"/>
-            <w:r>
-              <w:rPr>
-                <w:rFonts w:ascii="r_ansi" w:hAnsi="r_ansi" w:cs="r_ansi"/>
-                <w:sz w:val="20"/>
-                <w:szCs w:val="20"/>
-              </w:rPr>
-              <w:t xml:space="preserve"> DUPLICATE COMMENTS: NO</w:t>
+              <w:t xml:space="preserve">  UID VERIFICATION: ANY ACCESSION AREA  STORE DUPLICATE COMMENTS: NO</w:t>
             </w:r>
           </w:p>
           <w:p>
@@ -23926,15 +23870,7 @@
               <w:pStyle w:val="NoSpacing"/>
             </w:pPr>
             <w:r>
-              <w:t>NUMBER: 21                              TEST</w:t>
-            </w:r>
-            <w:proofErr w:type="gramStart"/>
-            <w:r>
-              <w:t>: .CULTURE</w:t>
-            </w:r>
-            <w:proofErr w:type="gramEnd"/>
-            <w:r>
-              <w:t>, THROAT</w:t>
+              <w:t>NUMBER: 21                              TEST: .CULTURE, THROAT</w:t>
             </w:r>
           </w:p>
           <w:p>
@@ -24305,15 +24241,7 @@
               <w:pStyle w:val="NoSpacing"/>
             </w:pPr>
             <w:r>
-              <w:t>TEST</w:t>
-            </w:r>
-            <w:proofErr w:type="gramStart"/>
-            <w:r>
-              <w:t>: .CULTURE</w:t>
-            </w:r>
-            <w:proofErr w:type="gramEnd"/>
-            <w:r>
-              <w:t>, THROAT                  BUILD NAME ONLY: NO</w:t>
+              <w:t>TEST: .CULTURE, THROAT                  BUILD NAME ONLY: NO</w:t>
             </w:r>
           </w:p>
           <w:p>
@@ -24416,15 +24344,7 @@
               <w:pStyle w:val="NoSpacing"/>
             </w:pPr>
             <w:r>
-              <w:t>NUMBER: 1                               TEST: BLOOD CULTURE (</w:t>
-            </w:r>
-            <w:proofErr w:type="gramStart"/>
-            <w:r>
-              <w:t>AEROBE,ANAEROBE</w:t>
-            </w:r>
-            <w:proofErr w:type="gramEnd"/>
-            <w:r>
-              <w:t>)</w:t>
+              <w:t>NUMBER: 1                               TEST: BLOOD CULTURE (AEROBE,ANAEROBE)</w:t>
             </w:r>
           </w:p>
           <w:p>
@@ -24576,15 +24496,7 @@
               <w:pStyle w:val="NoSpacing"/>
             </w:pPr>
             <w:r>
-              <w:t xml:space="preserve">NUMBER: 6                               TEST: C&amp;S (URINE </w:t>
-            </w:r>
-            <w:proofErr w:type="gramStart"/>
-            <w:r>
-              <w:t>CULTURE)*</w:t>
-            </w:r>
-            <w:proofErr w:type="gramEnd"/>
-            <w:r>
-              <w:t>NE,IC</w:t>
+              <w:t>NUMBER: 6                               TEST: C&amp;S (URINE CULTURE)*NE,IC</w:t>
             </w:r>
           </w:p>
           <w:p>
@@ -24696,15 +24608,7 @@
               <w:pStyle w:val="NoSpacing"/>
             </w:pPr>
             <w:r>
-              <w:t xml:space="preserve">  UID VERIFICATION: ANY ACCESSION </w:t>
-            </w:r>
-            <w:proofErr w:type="gramStart"/>
-            <w:r>
-              <w:t>AREA  STORE</w:t>
-            </w:r>
-            <w:proofErr w:type="gramEnd"/>
-            <w:r>
-              <w:t xml:space="preserve"> DUPLICATE COMMENTS: YES</w:t>
+              <w:t xml:space="preserve">  UID VERIFICATION: ANY ACCESSION AREA  STORE DUPLICATE COMMENTS: YES</w:t>
             </w:r>
           </w:p>
           <w:p>
@@ -24728,15 +24632,7 @@
               <w:pStyle w:val="NoSpacing"/>
             </w:pPr>
             <w:r>
-              <w:t>TEST: BLOOD CULTURE (</w:t>
-            </w:r>
-            <w:proofErr w:type="gramStart"/>
-            <w:r>
-              <w:t>AEROBE,ANAEROBE</w:t>
-            </w:r>
-            <w:proofErr w:type="gramEnd"/>
-            <w:r>
-              <w:t>)   BUILD NAME ONLY: NO</w:t>
+              <w:t>TEST: BLOOD CULTURE (AEROBE,ANAEROBE)   BUILD NAME ONLY: NO</w:t>
             </w:r>
           </w:p>
           <w:p>
@@ -24760,15 +24656,7 @@
               <w:pStyle w:val="NoSpacing"/>
             </w:pPr>
             <w:r>
-              <w:t>TEST: C&amp;S (AEROBIC CULTURE/</w:t>
-            </w:r>
-            <w:proofErr w:type="gramStart"/>
-            <w:r>
-              <w:t xml:space="preserve">SUSCEPT)   </w:t>
-            </w:r>
-            <w:proofErr w:type="gramEnd"/>
-            <w:r>
-              <w:t xml:space="preserve">  BUILD NAME ONLY: NO</w:t>
+              <w:t>TEST: C&amp;S (AEROBIC CULTURE/SUSCEPT)     BUILD NAME ONLY: NO</w:t>
             </w:r>
           </w:p>
           <w:p>
@@ -24784,15 +24672,7 @@
               <w:pStyle w:val="NoSpacing"/>
             </w:pPr>
             <w:r>
-              <w:t xml:space="preserve">TEST: C&amp;S (URINE </w:t>
-            </w:r>
-            <w:proofErr w:type="gramStart"/>
-            <w:r>
-              <w:t>CULTURE)*</w:t>
-            </w:r>
-            <w:proofErr w:type="gramEnd"/>
-            <w:r>
-              <w:t>NE,IC         BUILD NAME ONLY: NO</w:t>
+              <w:t>TEST: C&amp;S (URINE CULTURE)*NE,IC         BUILD NAME ONLY: NO</w:t>
             </w:r>
           </w:p>
           <w:p>
@@ -24927,15 +24807,7 @@
               <w:pStyle w:val="NoSpacing"/>
             </w:pPr>
             <w:r>
-              <w:t xml:space="preserve">  UID VERIFICATION: ANY ACCESSION </w:t>
-            </w:r>
-            <w:proofErr w:type="gramStart"/>
-            <w:r>
-              <w:t>AREA  STORE</w:t>
-            </w:r>
-            <w:proofErr w:type="gramEnd"/>
-            <w:r>
-              <w:t xml:space="preserve"> DUPLICATE COMMENTS: YES</w:t>
+              <w:t xml:space="preserve">  UID VERIFICATION: ANY ACCESSION AREA  STORE DUPLICATE COMMENTS: YES</w:t>
             </w:r>
           </w:p>
           <w:p>
@@ -24959,15 +24831,7 @@
               <w:pStyle w:val="NoSpacing"/>
             </w:pPr>
             <w:r>
-              <w:t>TEST: BLOOD CULTURE (</w:t>
-            </w:r>
-            <w:proofErr w:type="gramStart"/>
-            <w:r>
-              <w:t>AEROBE,ANAEROBE</w:t>
-            </w:r>
-            <w:proofErr w:type="gramEnd"/>
-            <w:r>
-              <w:t>)   BUILD NAME ONLY: NO</w:t>
+              <w:t>TEST: BLOOD CULTURE (AEROBE,ANAEROBE)   BUILD NAME ONLY: NO</w:t>
             </w:r>
           </w:p>
           <w:p>
@@ -24975,15 +24839,7 @@
               <w:pStyle w:val="NoSpacing"/>
             </w:pPr>
             <w:r>
-              <w:t>TEST: FUNGAL BLOOD CULTURE*</w:t>
-            </w:r>
-            <w:proofErr w:type="gramStart"/>
-            <w:r>
-              <w:t>NE,IC</w:t>
-            </w:r>
-            <w:proofErr w:type="gramEnd"/>
-            <w:r>
-              <w:t xml:space="preserve">        BUILD NAME ONLY: NO</w:t>
+              <w:t>TEST: FUNGAL BLOOD CULTURE*NE,IC        BUILD NAME ONLY: NO</w:t>
             </w:r>
           </w:p>
           <w:p>
@@ -25109,14 +24965,27 @@
       <w:r>
         <w:t xml:space="preserve">Figure </w:t>
       </w:r>
-      <w:fldSimple w:instr=" SEQ Figure \* ARABIC ">
-        <w:r>
-          <w:rPr>
-            <w:noProof/>
-          </w:rPr>
-          <w:t>2</w:t>
-        </w:r>
-      </w:fldSimple>
+      <w:r>
+        <w:fldChar w:fldCharType="begin"/>
+      </w:r>
+      <w:r>
+        <w:instrText xml:space="preserve"> SEQ Figure \* ARABIC </w:instrText>
+      </w:r>
+      <w:r>
+        <w:fldChar w:fldCharType="separate"/>
+      </w:r>
+      <w:r>
+        <w:rPr>
+          <w:noProof/>
+        </w:rPr>
+        <w:t>2</w:t>
+      </w:r>
+      <w:r>
+        <w:rPr>
+          <w:noProof/>
+        </w:rPr>
+        <w:fldChar w:fldCharType="end"/>
+      </w:r>
       <w:r>
         <w:t>: Captured Installation</w:t>
       </w:r>
@@ -25208,25 +25077,7 @@
                 <w:sz w:val="20"/>
                 <w:szCs w:val="20"/>
               </w:rPr>
-              <w:t xml:space="preserve">     =&gt; LAB MICRO INTERFACE RELEASE </w:t>
-            </w:r>
-            <w:proofErr w:type="gramStart"/>
-            <w:r>
-              <w:rPr>
-                <w:rFonts w:ascii="r_ansi" w:hAnsi="r_ansi"/>
-                <w:sz w:val="20"/>
-                <w:szCs w:val="20"/>
-              </w:rPr>
-              <w:t>1.0  ;</w:t>
-            </w:r>
-            <w:proofErr w:type="gramEnd"/>
-            <w:r>
-              <w:rPr>
-                <w:rFonts w:ascii="r_ansi" w:hAnsi="r_ansi"/>
-                <w:sz w:val="20"/>
-                <w:szCs w:val="20"/>
-              </w:rPr>
-              <w:t>Created on Dec 20, 2016@11:55:47</w:t>
+              <w:t>     =&gt; LAB MICRO INTERFACE RELEASE 1.0  ;Created on Dec 20, 2016@11:55:47</w:t>
             </w:r>
           </w:p>
           <w:p>
@@ -25275,25 +25126,7 @@
                 <w:sz w:val="20"/>
                 <w:szCs w:val="20"/>
               </w:rPr>
-              <w:t xml:space="preserve">   LAB MICRO INTERFACE RELEASE </w:t>
-            </w:r>
-            <w:proofErr w:type="gramStart"/>
-            <w:r>
-              <w:rPr>
-                <w:rFonts w:ascii="r_ansi" w:hAnsi="r_ansi"/>
-                <w:sz w:val="20"/>
-                <w:szCs w:val="20"/>
-              </w:rPr>
-              <w:t>1.0  ;</w:t>
-            </w:r>
-            <w:proofErr w:type="gramEnd"/>
-            <w:r>
-              <w:rPr>
-                <w:rFonts w:ascii="r_ansi" w:hAnsi="r_ansi"/>
-                <w:sz w:val="20"/>
-                <w:szCs w:val="20"/>
-              </w:rPr>
-              <w:t>Created on Dec 20, 2016@11:55:47</w:t>
+              <w:t>   LAB MICRO INTERFACE RELEASE 1.0  ;Created on Dec 20, 2016@11:55:47</w:t>
             </w:r>
           </w:p>
           <w:p>
@@ -26180,16 +26013,23 @@
                 <w:sz w:val="20"/>
                 <w:szCs w:val="20"/>
               </w:rPr>
-              <w:t>  100%  </w:t>
-            </w:r>
-            <w:proofErr w:type="gramStart"/>
+              <w:t xml:space="preserve">  100%    </w:t>
+            </w:r>
+            <w:r>
+              <w:rPr>
+                <w:rFonts w:ascii="r_symbol" w:hAnsi="r_symbol"/>
+                <w:sz w:val="20"/>
+                <w:szCs w:val="20"/>
+              </w:rPr>
+              <w:t>.</w:t>
+            </w:r>
             <w:r>
               <w:rPr>
                 <w:rFonts w:ascii="r_ansi" w:hAnsi="r_ansi"/>
                 <w:sz w:val="20"/>
                 <w:szCs w:val="20"/>
               </w:rPr>
-              <w:t xml:space="preserve">  </w:t>
+              <w:t xml:space="preserve">             25             50             75               </w:t>
             </w:r>
             <w:r>
               <w:rPr>
@@ -26199,33 +26039,6 @@
               </w:rPr>
               <w:t>.</w:t>
             </w:r>
-            <w:proofErr w:type="gramEnd"/>
-            <w:r>
-              <w:rPr>
-                <w:rFonts w:ascii="r_ansi" w:hAnsi="r_ansi"/>
-                <w:sz w:val="20"/>
-                <w:szCs w:val="20"/>
-              </w:rPr>
-              <w:t>             25             50             75             </w:t>
-            </w:r>
-            <w:proofErr w:type="gramStart"/>
-            <w:r>
-              <w:rPr>
-                <w:rFonts w:ascii="r_ansi" w:hAnsi="r_ansi"/>
-                <w:sz w:val="20"/>
-                <w:szCs w:val="20"/>
-              </w:rPr>
-              <w:t xml:space="preserve">  </w:t>
-            </w:r>
-            <w:r>
-              <w:rPr>
-                <w:rFonts w:ascii="r_symbol" w:hAnsi="r_symbol"/>
-                <w:sz w:val="20"/>
-                <w:szCs w:val="20"/>
-              </w:rPr>
-              <w:t>.</w:t>
-            </w:r>
-            <w:proofErr w:type="gramEnd"/>
           </w:p>
           <w:p>
             <w:pPr>
@@ -26237,7 +26050,6 @@
                 <w:szCs w:val="20"/>
               </w:rPr>
             </w:pPr>
-            <w:proofErr w:type="gramStart"/>
             <w:r>
               <w:rPr>
                 <w:rFonts w:ascii="r_ansi" w:hAnsi="r_ansi"/>
@@ -26252,16 +26064,7 @@
                 <w:sz w:val="20"/>
                 <w:szCs w:val="20"/>
               </w:rPr>
-              <w:t>F</w:t>
-            </w:r>
-            <w:proofErr w:type="gramEnd"/>
-            <w:r>
-              <w:rPr>
-                <w:rFonts w:ascii="r_symbol" w:hAnsi="r_symbol"/>
-                <w:sz w:val="20"/>
-                <w:szCs w:val="20"/>
-              </w:rPr>
-              <w:t>,,,,,,,,,,,,,,,,,,,,,,,,,,,,,,,,,,,,,,,,,,,,,,,,,,,,,,,,,,,,G</w:t>
+              <w:t>F,,,,,,,,,,,,,,,,,,,,,,,,,,,,,,,,,,,,,,,,,,,,,,,,,,,,,,,,,,,,G</w:t>
             </w:r>
           </w:p>
           <w:p>
@@ -26415,7 +26218,7 @@
         <w:rStyle w:val="FooterChar"/>
         <w:noProof/>
       </w:rPr>
-      <w:t>iv</w:t>
+      <w:t>ii</w:t>
     </w:r>
     <w:r>
       <w:rPr>
@@ -26433,7 +26236,13 @@
       <w:rPr>
         <w:color w:val="auto"/>
       </w:rPr>
-      <w:t>January 2017</w:t>
+      <w:t>February</w:t>
+    </w:r>
+    <w:r>
+      <w:rPr>
+        <w:color w:val="auto"/>
+      </w:rPr>
+      <w:t xml:space="preserve"> 2017</w:t>
     </w:r>
   </w:p>
 </w:ftr>
@@ -26519,7 +26328,13 @@
       <w:rPr>
         <w:rStyle w:val="FooterChar"/>
       </w:rPr>
-      <w:t>January 2017</w:t>
+      <w:t>February</w:t>
+    </w:r>
+    <w:r>
+      <w:rPr>
+        <w:rStyle w:val="FooterChar"/>
+      </w:rPr>
+      <w:t xml:space="preserve"> 2017</w:t>
     </w:r>
   </w:p>
 </w:ftr>
@@ -32830,23 +32645,6 @@
 </file>
 
 <file path=customXml/item1.xml><?xml version="1.0" encoding="utf-8"?>
-<?mso-contentType ?>
-<FormTemplates xmlns="http://schemas.microsoft.com/sharepoint/v3/contenttype/forms">
-  <Display>DocumentLibraryForm</Display>
-  <Edit>DocumentLibraryForm</Edit>
-  <New>DocumentLibraryForm</New>
-</FormTemplates>
-</file>
-
-<file path=customXml/item2.xml><?xml version="1.0" encoding="utf-8"?>
-<p:properties xmlns:p="http://schemas.microsoft.com/office/2006/metadata/properties" xmlns:xsi="http://www.w3.org/2001/XMLSchema-instance" xmlns:pc="http://schemas.microsoft.com/office/infopath/2007/PartnerControls">
-  <documentManagement>
-    <Section xmlns="dccbc5df-29b3-4670-b8f5-ce9b6d6a1832">CD2 Required Documentation Templates</Section>
-  </documentManagement>
-</p:properties>
-</file>
-
-<file path=customXml/item3.xml><?xml version="1.0" encoding="utf-8"?>
 <ct:contentTypeSchema xmlns:ct="http://schemas.microsoft.com/office/2006/metadata/contentType" xmlns:ma="http://schemas.microsoft.com/office/2006/metadata/properties/metaAttributes" ct:_="" ma:_="" ma:contentTypeName="Document" ma:contentTypeID="0x0101004B55E56D3DD6DC4BB3756304B0ED6A72" ma:contentTypeVersion="1" ma:contentTypeDescription="Create a new document." ma:contentTypeScope="" ma:versionID="b88749c6a9d36583b2fd2822eb3e377c">
   <xsd:schema xmlns:xsd="http://www.w3.org/2001/XMLSchema" xmlns:xs="http://www.w3.org/2001/XMLSchema" xmlns:p="http://schemas.microsoft.com/office/2006/metadata/properties" xmlns:ns2="dccbc5df-29b3-4670-b8f5-ce9b6d6a1832" targetNamespace="http://schemas.microsoft.com/office/2006/metadata/properties" ma:root="true" ma:fieldsID="552a071a7afba616d45d386884720959" ns2:_="">
     <xsd:import namespace="dccbc5df-29b3-4670-b8f5-ce9b6d6a1832"/>
@@ -32979,29 +32777,28 @@
 </ct:contentTypeSchema>
 </file>
 
+<file path=customXml/item2.xml><?xml version="1.0" encoding="utf-8"?>
+<p:properties xmlns:p="http://schemas.microsoft.com/office/2006/metadata/properties" xmlns:xsi="http://www.w3.org/2001/XMLSchema-instance" xmlns:pc="http://schemas.microsoft.com/office/infopath/2007/PartnerControls">
+  <documentManagement>
+    <Section xmlns="dccbc5df-29b3-4670-b8f5-ce9b6d6a1832">CD2 Required Documentation Templates</Section>
+  </documentManagement>
+</p:properties>
+</file>
+
+<file path=customXml/item3.xml><?xml version="1.0" encoding="utf-8"?>
+<?mso-contentType ?>
+<FormTemplates xmlns="http://schemas.microsoft.com/sharepoint/v3/contenttype/forms">
+  <Display>DocumentLibraryForm</Display>
+  <Edit>DocumentLibraryForm</Edit>
+  <New>DocumentLibraryForm</New>
+</FormTemplates>
+</file>
+
 <file path=customXml/item4.xml><?xml version="1.0" encoding="utf-8"?>
 <b:Sources xmlns:b="http://schemas.openxmlformats.org/officeDocument/2006/bibliography" xmlns="http://schemas.openxmlformats.org/officeDocument/2006/bibliography" SelectedStyle="\APA.XSL" StyleName="APA"/>
 </file>
 
 <file path=customXml/itemProps1.xml><?xml version="1.0" encoding="utf-8"?>
-<ds:datastoreItem xmlns:ds="http://schemas.openxmlformats.org/officeDocument/2006/customXml" ds:itemID="{17A4561F-8EDF-45A1-9B5A-051AC10ECA67}">
-  <ds:schemaRefs>
-    <ds:schemaRef ds:uri="http://schemas.microsoft.com/sharepoint/v3/contenttype/forms"/>
-  </ds:schemaRefs>
-</ds:datastoreItem>
-</file>
-
-<file path=customXml/itemProps2.xml><?xml version="1.0" encoding="utf-8"?>
-<ds:datastoreItem xmlns:ds="http://schemas.openxmlformats.org/officeDocument/2006/customXml" ds:itemID="{8A7994EE-9A3C-46A0-AA3E-20C4619B20E2}">
-  <ds:schemaRefs>
-    <ds:schemaRef ds:uri="http://schemas.microsoft.com/office/2006/metadata/properties"/>
-    <ds:schemaRef ds:uri="http://schemas.microsoft.com/office/infopath/2007/PartnerControls"/>
-    <ds:schemaRef ds:uri="dccbc5df-29b3-4670-b8f5-ce9b6d6a1832"/>
-  </ds:schemaRefs>
-</ds:datastoreItem>
-</file>
-
-<file path=customXml/itemProps3.xml><?xml version="1.0" encoding="utf-8"?>
 <ds:datastoreItem xmlns:ds="http://schemas.openxmlformats.org/officeDocument/2006/customXml" ds:itemID="{74AAB3F4-C24F-4E78-8B7C-C46CDC0FA151}">
   <ds:schemaRefs>
     <ds:schemaRef ds:uri="http://schemas.microsoft.com/office/2006/metadata/contentType"/>
@@ -33019,8 +32816,26 @@
 </ds:datastoreItem>
 </file>
 
+<file path=customXml/itemProps2.xml><?xml version="1.0" encoding="utf-8"?>
+<ds:datastoreItem xmlns:ds="http://schemas.openxmlformats.org/officeDocument/2006/customXml" ds:itemID="{8A7994EE-9A3C-46A0-AA3E-20C4619B20E2}">
+  <ds:schemaRefs>
+    <ds:schemaRef ds:uri="http://schemas.microsoft.com/office/2006/metadata/properties"/>
+    <ds:schemaRef ds:uri="http://schemas.microsoft.com/office/infopath/2007/PartnerControls"/>
+    <ds:schemaRef ds:uri="dccbc5df-29b3-4670-b8f5-ce9b6d6a1832"/>
+  </ds:schemaRefs>
+</ds:datastoreItem>
+</file>
+
+<file path=customXml/itemProps3.xml><?xml version="1.0" encoding="utf-8"?>
+<ds:datastoreItem xmlns:ds="http://schemas.openxmlformats.org/officeDocument/2006/customXml" ds:itemID="{17A4561F-8EDF-45A1-9B5A-051AC10ECA67}">
+  <ds:schemaRefs>
+    <ds:schemaRef ds:uri="http://schemas.microsoft.com/sharepoint/v3/contenttype/forms"/>
+  </ds:schemaRefs>
+</ds:datastoreItem>
+</file>
+
 <file path=customXml/itemProps4.xml><?xml version="1.0" encoding="utf-8"?>
-<ds:datastoreItem xmlns:ds="http://schemas.openxmlformats.org/officeDocument/2006/customXml" ds:itemID="{0E393AD1-6F1D-4CE8-B15F-B64C2AF057F7}">
+<ds:datastoreItem xmlns:ds="http://schemas.openxmlformats.org/officeDocument/2006/customXml" ds:itemID="{536D4FDB-8D0D-4F7A-A1E5-42383C529B06}">
   <ds:schemaRefs>
     <ds:schemaRef ds:uri="http://schemas.openxmlformats.org/officeDocument/2006/bibliography"/>
   </ds:schemaRefs>

</xml_diff>